<commit_message>
saved without any change
</commit_message>
<xml_diff>
--- a/Udacity Project 3.docx
+++ b/Udacity Project 3.docx
@@ -1208,6 +1208,8 @@
             </w:r>
           </w:p>
         </w:tc>
+        <w:bookmarkStart w:id="0" w:name="_GoBack"/>
+        <w:bookmarkEnd w:id="0"/>
       </w:tr>
     </w:tbl>
     <w:p>
@@ -1584,18 +1586,7 @@
           <w:sz w:val="21"/>
           <w:szCs w:val="21"/>
         </w:rPr>
-        <w:t xml:space="preserve"> document to figure out </w:t>
-      </w:r>
-      <w:bookmarkStart w:id="0" w:name="_GoBack"/>
-      <w:bookmarkEnd w:id="0"/>
-      <w:r>
-        <w:rPr>
-          <w:rFonts w:ascii="Helvetica" w:eastAsia="Times New Roman" w:hAnsi="Helvetica" w:cs="Helvetica"/>
-          <w:color w:val="000000"/>
-          <w:sz w:val="21"/>
-          <w:szCs w:val="21"/>
-        </w:rPr>
-        <w:t xml:space="preserve">more efficient way of doing it and I found I can use “$in” to avoid aggregating the database for each </w:t>
+        <w:t xml:space="preserve"> document to figure out more efficient way of doing it and I found I can use “$in” to avoid aggregating the database for each </w:t>
       </w:r>
       <w:r>
         <w:rPr>
@@ -14494,7 +14485,7 @@
 </file>
 
 <file path=customXml/itemProps1.xml><?xml version="1.0" encoding="utf-8"?>
-<ds:datastoreItem xmlns:ds="http://schemas.openxmlformats.org/officeDocument/2006/customXml" ds:itemID="{3BA72404-A935-48E9-A457-0DC3E436FA89}">
+<ds:datastoreItem xmlns:ds="http://schemas.openxmlformats.org/officeDocument/2006/customXml" ds:itemID="{8296DA96-588B-4F46-898A-4BCA0FBCEB90}">
   <ds:schemaRefs>
     <ds:schemaRef ds:uri="http://schemas.openxmlformats.org/officeDocument/2006/bibliography"/>
   </ds:schemaRefs>

</xml_diff>

<commit_message>
updated problems encountered section
</commit_message>
<xml_diff>
--- a/Udacity Project 3.docx
+++ b/Udacity Project 3.docx
@@ -1208,8 +1208,6 @@
             </w:r>
           </w:p>
         </w:tc>
-        <w:bookmarkStart w:id="0" w:name="_GoBack"/>
-        <w:bookmarkEnd w:id="0"/>
       </w:tr>
     </w:tbl>
     <w:p>
@@ -1259,7 +1257,7 @@
         <w:mirrorIndents/>
         <w:outlineLvl w:val="3"/>
         <w:rPr>
-          <w:rFonts w:ascii="Helvetica" w:eastAsia="Times New Roman" w:hAnsi="Helvetica" w:cs="Helvetica"/>
+          <w:rFonts w:ascii="Helvetica" w:hAnsi="Helvetica" w:cs="Helvetica" w:hint="eastAsia"/>
           <w:color w:val="000000"/>
           <w:sz w:val="21"/>
           <w:szCs w:val="21"/>
@@ -1274,6 +1272,1297 @@
         <w:mirrorIndents/>
         <w:outlineLvl w:val="3"/>
         <w:rPr>
+          <w:rFonts w:ascii="Helvetica" w:hAnsi="Helvetica" w:cs="Helvetica" w:hint="eastAsia"/>
+          <w:color w:val="000000"/>
+          <w:sz w:val="21"/>
+          <w:szCs w:val="21"/>
+        </w:rPr>
+      </w:pPr>
+      <w:r>
+        <w:rPr>
+          <w:rFonts w:ascii="Helvetica" w:hAnsi="Helvetica" w:cs="Helvetica" w:hint="eastAsia"/>
+          <w:color w:val="000000"/>
+          <w:sz w:val="21"/>
+          <w:szCs w:val="21"/>
+        </w:rPr>
+        <w:t>I looked at the map data and found that there are formatting problems in street names</w:t>
+      </w:r>
+      <w:r>
+        <w:rPr>
+          <w:rFonts w:ascii="Helvetica" w:hAnsi="Helvetica" w:cs="Helvetica" w:hint="eastAsia"/>
+          <w:color w:val="000000"/>
+          <w:sz w:val="21"/>
+          <w:szCs w:val="21"/>
+        </w:rPr>
+        <w:t>, postcodes</w:t>
+      </w:r>
+      <w:r>
+        <w:rPr>
+          <w:rFonts w:ascii="Helvetica" w:hAnsi="Helvetica" w:cs="Helvetica" w:hint="eastAsia"/>
+          <w:color w:val="000000"/>
+          <w:sz w:val="21"/>
+          <w:szCs w:val="21"/>
+        </w:rPr>
+        <w:t xml:space="preserve"> and phone numbers.</w:t>
+      </w:r>
+    </w:p>
+    <w:p>
+      <w:pPr>
+        <w:shd w:val="clear" w:color="auto" w:fill="FFFFFF"/>
+        <w:spacing w:before="480" w:after="0" w:line="240" w:lineRule="auto"/>
+        <w:contextualSpacing/>
+        <w:mirrorIndents/>
+        <w:outlineLvl w:val="3"/>
+        <w:rPr>
+          <w:rFonts w:ascii="Helvetica" w:hAnsi="Helvetica" w:cs="Helvetica" w:hint="eastAsia"/>
+          <w:color w:val="000000"/>
+          <w:sz w:val="21"/>
+          <w:szCs w:val="21"/>
+        </w:rPr>
+      </w:pPr>
+    </w:p>
+    <w:p>
+      <w:pPr>
+        <w:shd w:val="clear" w:color="auto" w:fill="FFFFFF"/>
+        <w:spacing w:before="480" w:after="0" w:line="240" w:lineRule="auto"/>
+        <w:contextualSpacing/>
+        <w:mirrorIndents/>
+        <w:outlineLvl w:val="3"/>
+        <w:rPr>
+          <w:rFonts w:ascii="Helvetica" w:hAnsi="Helvetica" w:cs="Helvetica" w:hint="eastAsia"/>
+          <w:color w:val="000000"/>
+          <w:sz w:val="21"/>
+          <w:szCs w:val="21"/>
+        </w:rPr>
+      </w:pPr>
+      <w:r>
+        <w:rPr>
+          <w:rFonts w:ascii="Helvetica" w:hAnsi="Helvetica" w:cs="Helvetica" w:hint="eastAsia"/>
+          <w:color w:val="000000"/>
+          <w:sz w:val="21"/>
+          <w:szCs w:val="21"/>
+        </w:rPr>
+        <w:t xml:space="preserve">Street names are </w:t>
+      </w:r>
+      <w:r>
+        <w:rPr>
+          <w:rFonts w:ascii="Helvetica" w:hAnsi="Helvetica" w:cs="Helvetica" w:hint="eastAsia"/>
+          <w:color w:val="000000"/>
+          <w:sz w:val="21"/>
+          <w:szCs w:val="21"/>
+        </w:rPr>
+        <w:t>easy</w:t>
+      </w:r>
+      <w:r>
+        <w:rPr>
+          <w:rFonts w:ascii="Helvetica" w:hAnsi="Helvetica" w:cs="Helvetica" w:hint="eastAsia"/>
+          <w:color w:val="000000"/>
+          <w:sz w:val="21"/>
+          <w:szCs w:val="21"/>
+        </w:rPr>
+        <w:t xml:space="preserve"> to fix because there are only few abbreviated names so I created a dictionary.</w:t>
+      </w:r>
+    </w:p>
+    <w:tbl>
+      <w:tblPr>
+        <w:tblStyle w:val="TableGrid"/>
+        <w:tblW w:w="0" w:type="auto"/>
+        <w:tblLook w:val="04A0" w:firstRow="1" w:lastRow="0" w:firstColumn="1" w:lastColumn="0" w:noHBand="0" w:noVBand="1"/>
+      </w:tblPr>
+      <w:tblGrid>
+        <w:gridCol w:w="9576"/>
+      </w:tblGrid>
+      <w:tr>
+        <w:tc>
+          <w:tcPr>
+            <w:tcW w:w="9576" w:type="dxa"/>
+          </w:tcPr>
+          <w:p>
+            <w:pPr>
+              <w:spacing w:before="480"/>
+              <w:contextualSpacing/>
+              <w:mirrorIndents/>
+              <w:outlineLvl w:val="3"/>
+              <w:rPr>
+                <w:rFonts w:ascii="Helvetica" w:hAnsi="Helvetica" w:cs="Helvetica"/>
+                <w:color w:val="000000"/>
+                <w:sz w:val="21"/>
+                <w:szCs w:val="21"/>
+              </w:rPr>
+            </w:pPr>
+            <w:proofErr w:type="spellStart"/>
+            <w:r>
+              <w:rPr>
+                <w:rFonts w:ascii="Helvetica" w:hAnsi="Helvetica" w:cs="Helvetica"/>
+                <w:color w:val="000000"/>
+                <w:sz w:val="21"/>
+                <w:szCs w:val="21"/>
+              </w:rPr>
+              <w:t>def</w:t>
+            </w:r>
+            <w:proofErr w:type="spellEnd"/>
+            <w:r>
+              <w:rPr>
+                <w:rFonts w:ascii="Helvetica" w:hAnsi="Helvetica" w:cs="Helvetica"/>
+                <w:color w:val="000000"/>
+                <w:sz w:val="21"/>
+                <w:szCs w:val="21"/>
+              </w:rPr>
+              <w:t xml:space="preserve"> </w:t>
+            </w:r>
+            <w:proofErr w:type="spellStart"/>
+            <w:r>
+              <w:rPr>
+                <w:rFonts w:ascii="Helvetica" w:hAnsi="Helvetica" w:cs="Helvetica"/>
+                <w:color w:val="000000"/>
+                <w:sz w:val="21"/>
+                <w:szCs w:val="21"/>
+              </w:rPr>
+              <w:t>parse_street</w:t>
+            </w:r>
+            <w:proofErr w:type="spellEnd"/>
+            <w:r>
+              <w:rPr>
+                <w:rFonts w:ascii="Helvetica" w:hAnsi="Helvetica" w:cs="Helvetica"/>
+                <w:color w:val="000000"/>
+                <w:sz w:val="21"/>
+                <w:szCs w:val="21"/>
+              </w:rPr>
+              <w:t>(street):</w:t>
+            </w:r>
+          </w:p>
+          <w:p>
+            <w:pPr>
+              <w:spacing w:before="480"/>
+              <w:contextualSpacing/>
+              <w:mirrorIndents/>
+              <w:outlineLvl w:val="3"/>
+              <w:rPr>
+                <w:rFonts w:ascii="Helvetica" w:hAnsi="Helvetica" w:cs="Helvetica"/>
+                <w:color w:val="000000"/>
+                <w:sz w:val="21"/>
+                <w:szCs w:val="21"/>
+              </w:rPr>
+            </w:pPr>
+            <w:r>
+              <w:rPr>
+                <w:rFonts w:ascii="Helvetica" w:hAnsi="Helvetica" w:cs="Helvetica"/>
+                <w:color w:val="000000"/>
+                <w:sz w:val="21"/>
+                <w:szCs w:val="21"/>
+              </w:rPr>
+              <w:lastRenderedPageBreak/>
+              <w:t xml:space="preserve">    </w:t>
+            </w:r>
+            <w:proofErr w:type="spellStart"/>
+            <w:r>
+              <w:rPr>
+                <w:rFonts w:ascii="Helvetica" w:hAnsi="Helvetica" w:cs="Helvetica"/>
+                <w:color w:val="000000"/>
+                <w:sz w:val="21"/>
+                <w:szCs w:val="21"/>
+              </w:rPr>
+              <w:t>dic</w:t>
+            </w:r>
+            <w:proofErr w:type="spellEnd"/>
+            <w:r>
+              <w:rPr>
+                <w:rFonts w:ascii="Helvetica" w:hAnsi="Helvetica" w:cs="Helvetica"/>
+                <w:color w:val="000000"/>
+                <w:sz w:val="21"/>
+                <w:szCs w:val="21"/>
+              </w:rPr>
+              <w:t xml:space="preserve"> = {"Ct": "Court",</w:t>
+            </w:r>
+          </w:p>
+          <w:p>
+            <w:pPr>
+              <w:spacing w:before="480"/>
+              <w:contextualSpacing/>
+              <w:mirrorIndents/>
+              <w:outlineLvl w:val="3"/>
+              <w:rPr>
+                <w:rFonts w:ascii="Helvetica" w:hAnsi="Helvetica" w:cs="Helvetica"/>
+                <w:color w:val="000000"/>
+                <w:sz w:val="21"/>
+                <w:szCs w:val="21"/>
+              </w:rPr>
+            </w:pPr>
+            <w:r>
+              <w:rPr>
+                <w:rFonts w:ascii="Helvetica" w:hAnsi="Helvetica" w:cs="Helvetica"/>
+                <w:color w:val="000000"/>
+                <w:sz w:val="21"/>
+                <w:szCs w:val="21"/>
+              </w:rPr>
+              <w:t xml:space="preserve">           "Blvd": "Boulevard",</w:t>
+            </w:r>
+          </w:p>
+          <w:p>
+            <w:pPr>
+              <w:spacing w:before="480"/>
+              <w:contextualSpacing/>
+              <w:mirrorIndents/>
+              <w:outlineLvl w:val="3"/>
+              <w:rPr>
+                <w:rFonts w:ascii="Helvetica" w:hAnsi="Helvetica" w:cs="Helvetica"/>
+                <w:color w:val="000000"/>
+                <w:sz w:val="21"/>
+                <w:szCs w:val="21"/>
+              </w:rPr>
+            </w:pPr>
+            <w:r>
+              <w:rPr>
+                <w:rFonts w:ascii="Helvetica" w:hAnsi="Helvetica" w:cs="Helvetica"/>
+                <w:color w:val="000000"/>
+                <w:sz w:val="21"/>
+                <w:szCs w:val="21"/>
+              </w:rPr>
+              <w:t xml:space="preserve">           "Ave": "Avenue",</w:t>
+            </w:r>
+          </w:p>
+          <w:p>
+            <w:pPr>
+              <w:spacing w:before="480"/>
+              <w:contextualSpacing/>
+              <w:mirrorIndents/>
+              <w:outlineLvl w:val="3"/>
+              <w:rPr>
+                <w:rFonts w:ascii="Helvetica" w:hAnsi="Helvetica" w:cs="Helvetica"/>
+                <w:color w:val="000000"/>
+                <w:sz w:val="21"/>
+                <w:szCs w:val="21"/>
+              </w:rPr>
+            </w:pPr>
+            <w:r>
+              <w:rPr>
+                <w:rFonts w:ascii="Helvetica" w:hAnsi="Helvetica" w:cs="Helvetica"/>
+                <w:color w:val="000000"/>
+                <w:sz w:val="21"/>
+                <w:szCs w:val="21"/>
+              </w:rPr>
+              <w:t xml:space="preserve">           "E": "East",</w:t>
+            </w:r>
+          </w:p>
+          <w:p>
+            <w:pPr>
+              <w:spacing w:before="480"/>
+              <w:contextualSpacing/>
+              <w:mirrorIndents/>
+              <w:outlineLvl w:val="3"/>
+              <w:rPr>
+                <w:rFonts w:ascii="Helvetica" w:hAnsi="Helvetica" w:cs="Helvetica"/>
+                <w:color w:val="000000"/>
+                <w:sz w:val="21"/>
+                <w:szCs w:val="21"/>
+              </w:rPr>
+            </w:pPr>
+            <w:r>
+              <w:rPr>
+                <w:rFonts w:ascii="Helvetica" w:hAnsi="Helvetica" w:cs="Helvetica"/>
+                <w:color w:val="000000"/>
+                <w:sz w:val="21"/>
+                <w:szCs w:val="21"/>
+              </w:rPr>
+              <w:t xml:space="preserve">           "Rd": "Road",</w:t>
+            </w:r>
+          </w:p>
+          <w:p>
+            <w:pPr>
+              <w:spacing w:before="480"/>
+              <w:contextualSpacing/>
+              <w:mirrorIndents/>
+              <w:outlineLvl w:val="3"/>
+              <w:rPr>
+                <w:rFonts w:ascii="Helvetica" w:hAnsi="Helvetica" w:cs="Helvetica"/>
+                <w:color w:val="000000"/>
+                <w:sz w:val="21"/>
+                <w:szCs w:val="21"/>
+              </w:rPr>
+            </w:pPr>
+            <w:r>
+              <w:rPr>
+                <w:rFonts w:ascii="Helvetica" w:hAnsi="Helvetica" w:cs="Helvetica"/>
+                <w:color w:val="000000"/>
+                <w:sz w:val="21"/>
+                <w:szCs w:val="21"/>
+              </w:rPr>
+              <w:t xml:space="preserve">           "Pl": "Place"</w:t>
+            </w:r>
+          </w:p>
+          <w:p>
+            <w:pPr>
+              <w:spacing w:before="480"/>
+              <w:contextualSpacing/>
+              <w:mirrorIndents/>
+              <w:outlineLvl w:val="3"/>
+              <w:rPr>
+                <w:rFonts w:ascii="Helvetica" w:hAnsi="Helvetica" w:cs="Helvetica"/>
+                <w:color w:val="000000"/>
+                <w:sz w:val="21"/>
+                <w:szCs w:val="21"/>
+              </w:rPr>
+            </w:pPr>
+            <w:r>
+              <w:rPr>
+                <w:rFonts w:ascii="Helvetica" w:hAnsi="Helvetica" w:cs="Helvetica"/>
+                <w:color w:val="000000"/>
+                <w:sz w:val="21"/>
+                <w:szCs w:val="21"/>
+              </w:rPr>
+              <w:t xml:space="preserve">        }</w:t>
+            </w:r>
+          </w:p>
+          <w:p>
+            <w:pPr>
+              <w:spacing w:before="480"/>
+              <w:contextualSpacing/>
+              <w:mirrorIndents/>
+              <w:outlineLvl w:val="3"/>
+              <w:rPr>
+                <w:rFonts w:ascii="Helvetica" w:hAnsi="Helvetica" w:cs="Helvetica"/>
+                <w:color w:val="000000"/>
+                <w:sz w:val="21"/>
+                <w:szCs w:val="21"/>
+              </w:rPr>
+            </w:pPr>
+            <w:r>
+              <w:rPr>
+                <w:rFonts w:ascii="Helvetica" w:hAnsi="Helvetica" w:cs="Helvetica"/>
+                <w:color w:val="000000"/>
+                <w:sz w:val="21"/>
+                <w:szCs w:val="21"/>
+              </w:rPr>
+              <w:t xml:space="preserve">    if </w:t>
+            </w:r>
+            <w:proofErr w:type="spellStart"/>
+            <w:r>
+              <w:rPr>
+                <w:rFonts w:ascii="Helvetica" w:hAnsi="Helvetica" w:cs="Helvetica"/>
+                <w:color w:val="000000"/>
+                <w:sz w:val="21"/>
+                <w:szCs w:val="21"/>
+              </w:rPr>
+              <w:t>street.split</w:t>
+            </w:r>
+            <w:proofErr w:type="spellEnd"/>
+            <w:r>
+              <w:rPr>
+                <w:rFonts w:ascii="Helvetica" w:hAnsi="Helvetica" w:cs="Helvetica"/>
+                <w:color w:val="000000"/>
+                <w:sz w:val="21"/>
+                <w:szCs w:val="21"/>
+              </w:rPr>
+              <w:t xml:space="preserve">(" ")[-1] in </w:t>
+            </w:r>
+            <w:proofErr w:type="spellStart"/>
+            <w:r>
+              <w:rPr>
+                <w:rFonts w:ascii="Helvetica" w:hAnsi="Helvetica" w:cs="Helvetica"/>
+                <w:color w:val="000000"/>
+                <w:sz w:val="21"/>
+                <w:szCs w:val="21"/>
+              </w:rPr>
+              <w:t>dic.keys</w:t>
+            </w:r>
+            <w:proofErr w:type="spellEnd"/>
+            <w:r>
+              <w:rPr>
+                <w:rFonts w:ascii="Helvetica" w:hAnsi="Helvetica" w:cs="Helvetica"/>
+                <w:color w:val="000000"/>
+                <w:sz w:val="21"/>
+                <w:szCs w:val="21"/>
+              </w:rPr>
+              <w:t>():</w:t>
+            </w:r>
+          </w:p>
+          <w:p>
+            <w:pPr>
+              <w:spacing w:before="480"/>
+              <w:contextualSpacing/>
+              <w:mirrorIndents/>
+              <w:outlineLvl w:val="3"/>
+              <w:rPr>
+                <w:rFonts w:ascii="Helvetica" w:hAnsi="Helvetica" w:cs="Helvetica"/>
+                <w:color w:val="000000"/>
+                <w:sz w:val="21"/>
+                <w:szCs w:val="21"/>
+              </w:rPr>
+            </w:pPr>
+            <w:r>
+              <w:rPr>
+                <w:rFonts w:ascii="Helvetica" w:hAnsi="Helvetica" w:cs="Helvetica"/>
+                <w:color w:val="000000"/>
+                <w:sz w:val="21"/>
+                <w:szCs w:val="21"/>
+              </w:rPr>
+              <w:t xml:space="preserve">        street = </w:t>
+            </w:r>
+            <w:proofErr w:type="spellStart"/>
+            <w:r>
+              <w:rPr>
+                <w:rFonts w:ascii="Helvetica" w:hAnsi="Helvetica" w:cs="Helvetica"/>
+                <w:color w:val="000000"/>
+                <w:sz w:val="21"/>
+                <w:szCs w:val="21"/>
+              </w:rPr>
+              <w:t>street.replace</w:t>
+            </w:r>
+            <w:proofErr w:type="spellEnd"/>
+            <w:r>
+              <w:rPr>
+                <w:rFonts w:ascii="Helvetica" w:hAnsi="Helvetica" w:cs="Helvetica"/>
+                <w:color w:val="000000"/>
+                <w:sz w:val="21"/>
+                <w:szCs w:val="21"/>
+              </w:rPr>
+              <w:t>(</w:t>
+            </w:r>
+            <w:proofErr w:type="spellStart"/>
+            <w:r>
+              <w:rPr>
+                <w:rFonts w:ascii="Helvetica" w:hAnsi="Helvetica" w:cs="Helvetica"/>
+                <w:color w:val="000000"/>
+                <w:sz w:val="21"/>
+                <w:szCs w:val="21"/>
+              </w:rPr>
+              <w:t>street.split</w:t>
+            </w:r>
+            <w:proofErr w:type="spellEnd"/>
+            <w:r>
+              <w:rPr>
+                <w:rFonts w:ascii="Helvetica" w:hAnsi="Helvetica" w:cs="Helvetica"/>
+                <w:color w:val="000000"/>
+                <w:sz w:val="21"/>
+                <w:szCs w:val="21"/>
+              </w:rPr>
+              <w:t xml:space="preserve">(" ")[-1], </w:t>
+            </w:r>
+            <w:proofErr w:type="spellStart"/>
+            <w:r>
+              <w:rPr>
+                <w:rFonts w:ascii="Helvetica" w:hAnsi="Helvetica" w:cs="Helvetica"/>
+                <w:color w:val="000000"/>
+                <w:sz w:val="21"/>
+                <w:szCs w:val="21"/>
+              </w:rPr>
+              <w:t>dic</w:t>
+            </w:r>
+            <w:proofErr w:type="spellEnd"/>
+            <w:r>
+              <w:rPr>
+                <w:rFonts w:ascii="Helvetica" w:hAnsi="Helvetica" w:cs="Helvetica"/>
+                <w:color w:val="000000"/>
+                <w:sz w:val="21"/>
+                <w:szCs w:val="21"/>
+              </w:rPr>
+              <w:t>[</w:t>
+            </w:r>
+            <w:proofErr w:type="spellStart"/>
+            <w:r>
+              <w:rPr>
+                <w:rFonts w:ascii="Helvetica" w:hAnsi="Helvetica" w:cs="Helvetica"/>
+                <w:color w:val="000000"/>
+                <w:sz w:val="21"/>
+                <w:szCs w:val="21"/>
+              </w:rPr>
+              <w:t>street.split</w:t>
+            </w:r>
+            <w:proofErr w:type="spellEnd"/>
+            <w:r>
+              <w:rPr>
+                <w:rFonts w:ascii="Helvetica" w:hAnsi="Helvetica" w:cs="Helvetica"/>
+                <w:color w:val="000000"/>
+                <w:sz w:val="21"/>
+                <w:szCs w:val="21"/>
+              </w:rPr>
+              <w:t>(" ")[-1]])</w:t>
+            </w:r>
+          </w:p>
+          <w:p>
+            <w:pPr>
+              <w:spacing w:before="480"/>
+              <w:contextualSpacing/>
+              <w:mirrorIndents/>
+              <w:outlineLvl w:val="3"/>
+              <w:rPr>
+                <w:rFonts w:ascii="Helvetica" w:hAnsi="Helvetica" w:cs="Helvetica"/>
+                <w:color w:val="000000"/>
+                <w:sz w:val="21"/>
+                <w:szCs w:val="21"/>
+              </w:rPr>
+            </w:pPr>
+            <w:r>
+              <w:rPr>
+                <w:rFonts w:ascii="Helvetica" w:hAnsi="Helvetica" w:cs="Helvetica"/>
+                <w:color w:val="000000"/>
+                <w:sz w:val="21"/>
+                <w:szCs w:val="21"/>
+              </w:rPr>
+              <w:t xml:space="preserve">        return street</w:t>
+            </w:r>
+          </w:p>
+          <w:p>
+            <w:pPr>
+              <w:spacing w:before="480"/>
+              <w:contextualSpacing/>
+              <w:mirrorIndents/>
+              <w:outlineLvl w:val="3"/>
+              <w:rPr>
+                <w:rFonts w:ascii="Helvetica" w:hAnsi="Helvetica" w:cs="Helvetica"/>
+                <w:color w:val="000000"/>
+                <w:sz w:val="21"/>
+                <w:szCs w:val="21"/>
+              </w:rPr>
+            </w:pPr>
+            <w:r>
+              <w:rPr>
+                <w:rFonts w:ascii="Helvetica" w:hAnsi="Helvetica" w:cs="Helvetica"/>
+                <w:color w:val="000000"/>
+                <w:sz w:val="21"/>
+                <w:szCs w:val="21"/>
+              </w:rPr>
+              <w:t xml:space="preserve">    else:</w:t>
+            </w:r>
+          </w:p>
+          <w:p>
+            <w:pPr>
+              <w:spacing w:before="480"/>
+              <w:contextualSpacing/>
+              <w:mirrorIndents/>
+              <w:outlineLvl w:val="3"/>
+              <w:rPr>
+                <w:rFonts w:ascii="Helvetica" w:hAnsi="Helvetica" w:cs="Helvetica" w:hint="eastAsia"/>
+                <w:color w:val="000000"/>
+                <w:sz w:val="21"/>
+                <w:szCs w:val="21"/>
+              </w:rPr>
+            </w:pPr>
+            <w:r>
+              <w:rPr>
+                <w:rFonts w:ascii="Helvetica" w:hAnsi="Helvetica" w:cs="Helvetica"/>
+                <w:color w:val="000000"/>
+                <w:sz w:val="21"/>
+                <w:szCs w:val="21"/>
+              </w:rPr>
+              <w:t xml:space="preserve">        return street</w:t>
+            </w:r>
+          </w:p>
+        </w:tc>
+      </w:tr>
+    </w:tbl>
+    <w:p>
+      <w:pPr>
+        <w:shd w:val="clear" w:color="auto" w:fill="FFFFFF"/>
+        <w:spacing w:before="480" w:after="0" w:line="240" w:lineRule="auto"/>
+        <w:contextualSpacing/>
+        <w:mirrorIndents/>
+        <w:outlineLvl w:val="3"/>
+        <w:rPr>
+          <w:rFonts w:ascii="Helvetica" w:hAnsi="Helvetica" w:cs="Helvetica" w:hint="eastAsia"/>
+          <w:color w:val="000000"/>
+          <w:sz w:val="21"/>
+          <w:szCs w:val="21"/>
+        </w:rPr>
+      </w:pPr>
+    </w:p>
+    <w:p>
+      <w:pPr>
+        <w:shd w:val="clear" w:color="auto" w:fill="FFFFFF"/>
+        <w:spacing w:before="480" w:after="0" w:line="240" w:lineRule="auto"/>
+        <w:contextualSpacing/>
+        <w:mirrorIndents/>
+        <w:outlineLvl w:val="3"/>
+        <w:rPr>
+          <w:rFonts w:ascii="Helvetica" w:hAnsi="Helvetica" w:cs="Helvetica" w:hint="eastAsia"/>
+          <w:color w:val="000000"/>
+          <w:sz w:val="21"/>
+          <w:szCs w:val="21"/>
+        </w:rPr>
+      </w:pPr>
+      <w:r>
+        <w:rPr>
+          <w:rFonts w:ascii="Helvetica" w:hAnsi="Helvetica" w:cs="Helvetica" w:hint="eastAsia"/>
+          <w:color w:val="000000"/>
+          <w:sz w:val="21"/>
+          <w:szCs w:val="21"/>
+        </w:rPr>
+        <w:t xml:space="preserve">The only odd postcodes contain </w:t>
+      </w:r>
+      <w:r>
+        <w:rPr>
+          <w:rFonts w:ascii="Helvetica" w:hAnsi="Helvetica" w:cs="Helvetica"/>
+          <w:color w:val="000000"/>
+          <w:sz w:val="21"/>
+          <w:szCs w:val="21"/>
+        </w:rPr>
+        <w:t>“</w:t>
+      </w:r>
+      <w:r>
+        <w:rPr>
+          <w:rFonts w:ascii="Helvetica" w:hAnsi="Helvetica" w:cs="Helvetica" w:hint="eastAsia"/>
+          <w:color w:val="000000"/>
+          <w:sz w:val="21"/>
+          <w:szCs w:val="21"/>
+        </w:rPr>
+        <w:t>-</w:t>
+      </w:r>
+      <w:proofErr w:type="gramStart"/>
+      <w:r>
+        <w:rPr>
+          <w:rFonts w:ascii="Helvetica" w:hAnsi="Helvetica" w:cs="Helvetica"/>
+          <w:color w:val="000000"/>
+          <w:sz w:val="21"/>
+          <w:szCs w:val="21"/>
+        </w:rPr>
+        <w:t>“</w:t>
+      </w:r>
+      <w:r>
+        <w:rPr>
+          <w:rFonts w:ascii="Helvetica" w:hAnsi="Helvetica" w:cs="Helvetica" w:hint="eastAsia"/>
+          <w:color w:val="000000"/>
+          <w:sz w:val="21"/>
+          <w:szCs w:val="21"/>
+        </w:rPr>
+        <w:t xml:space="preserve"> after</w:t>
+      </w:r>
+      <w:proofErr w:type="gramEnd"/>
+      <w:r>
+        <w:rPr>
+          <w:rFonts w:ascii="Helvetica" w:hAnsi="Helvetica" w:cs="Helvetica" w:hint="eastAsia"/>
+          <w:color w:val="000000"/>
+          <w:sz w:val="21"/>
+          <w:szCs w:val="21"/>
+        </w:rPr>
+        <w:t xml:space="preserve"> 5 digits. I took out any digits after </w:t>
+      </w:r>
+      <w:r>
+        <w:rPr>
+          <w:rFonts w:ascii="Helvetica" w:hAnsi="Helvetica" w:cs="Helvetica"/>
+          <w:color w:val="000000"/>
+          <w:sz w:val="21"/>
+          <w:szCs w:val="21"/>
+        </w:rPr>
+        <w:t>“</w:t>
+      </w:r>
+      <w:r>
+        <w:rPr>
+          <w:rFonts w:ascii="Helvetica" w:hAnsi="Helvetica" w:cs="Helvetica" w:hint="eastAsia"/>
+          <w:color w:val="000000"/>
+          <w:sz w:val="21"/>
+          <w:szCs w:val="21"/>
+        </w:rPr>
+        <w:t>-</w:t>
+      </w:r>
+      <w:r>
+        <w:rPr>
+          <w:rFonts w:ascii="Helvetica" w:hAnsi="Helvetica" w:cs="Helvetica"/>
+          <w:color w:val="000000"/>
+          <w:sz w:val="21"/>
+          <w:szCs w:val="21"/>
+        </w:rPr>
+        <w:t>“</w:t>
+      </w:r>
+      <w:r>
+        <w:rPr>
+          <w:rFonts w:ascii="Helvetica" w:hAnsi="Helvetica" w:cs="Helvetica" w:hint="eastAsia"/>
+          <w:color w:val="000000"/>
+          <w:sz w:val="21"/>
+          <w:szCs w:val="21"/>
+        </w:rPr>
+        <w:t>.</w:t>
+      </w:r>
+    </w:p>
+    <w:tbl>
+      <w:tblPr>
+        <w:tblStyle w:val="TableGrid"/>
+        <w:tblW w:w="0" w:type="auto"/>
+        <w:tblLook w:val="04A0" w:firstRow="1" w:lastRow="0" w:firstColumn="1" w:lastColumn="0" w:noHBand="0" w:noVBand="1"/>
+      </w:tblPr>
+      <w:tblGrid>
+        <w:gridCol w:w="9576"/>
+      </w:tblGrid>
+      <w:tr>
+        <w:tc>
+          <w:tcPr>
+            <w:tcW w:w="9576" w:type="dxa"/>
+          </w:tcPr>
+          <w:p>
+            <w:pPr>
+              <w:spacing w:before="480"/>
+              <w:contextualSpacing/>
+              <w:mirrorIndents/>
+              <w:outlineLvl w:val="3"/>
+              <w:rPr>
+                <w:rFonts w:ascii="Helvetica" w:hAnsi="Helvetica" w:cs="Helvetica"/>
+                <w:color w:val="000000"/>
+                <w:sz w:val="21"/>
+                <w:szCs w:val="21"/>
+              </w:rPr>
+            </w:pPr>
+            <w:proofErr w:type="spellStart"/>
+            <w:r>
+              <w:rPr>
+                <w:rFonts w:ascii="Helvetica" w:hAnsi="Helvetica" w:cs="Helvetica"/>
+                <w:color w:val="000000"/>
+                <w:sz w:val="21"/>
+                <w:szCs w:val="21"/>
+              </w:rPr>
+              <w:t>def</w:t>
+            </w:r>
+            <w:proofErr w:type="spellEnd"/>
+            <w:r>
+              <w:rPr>
+                <w:rFonts w:ascii="Helvetica" w:hAnsi="Helvetica" w:cs="Helvetica"/>
+                <w:color w:val="000000"/>
+                <w:sz w:val="21"/>
+                <w:szCs w:val="21"/>
+              </w:rPr>
+              <w:t xml:space="preserve"> </w:t>
+            </w:r>
+            <w:proofErr w:type="spellStart"/>
+            <w:r>
+              <w:rPr>
+                <w:rFonts w:ascii="Helvetica" w:hAnsi="Helvetica" w:cs="Helvetica"/>
+                <w:color w:val="000000"/>
+                <w:sz w:val="21"/>
+                <w:szCs w:val="21"/>
+              </w:rPr>
+              <w:t>parse_postcode</w:t>
+            </w:r>
+            <w:proofErr w:type="spellEnd"/>
+            <w:r>
+              <w:rPr>
+                <w:rFonts w:ascii="Helvetica" w:hAnsi="Helvetica" w:cs="Helvetica"/>
+                <w:color w:val="000000"/>
+                <w:sz w:val="21"/>
+                <w:szCs w:val="21"/>
+              </w:rPr>
+              <w:t>(postcode):</w:t>
+            </w:r>
+          </w:p>
+          <w:p>
+            <w:pPr>
+              <w:spacing w:before="480"/>
+              <w:contextualSpacing/>
+              <w:mirrorIndents/>
+              <w:outlineLvl w:val="3"/>
+              <w:rPr>
+                <w:rFonts w:ascii="Helvetica" w:hAnsi="Helvetica" w:cs="Helvetica" w:hint="eastAsia"/>
+                <w:color w:val="000000"/>
+                <w:sz w:val="21"/>
+                <w:szCs w:val="21"/>
+              </w:rPr>
+            </w:pPr>
+            <w:r>
+              <w:rPr>
+                <w:rFonts w:ascii="Helvetica" w:hAnsi="Helvetica" w:cs="Helvetica"/>
+                <w:color w:val="000000"/>
+                <w:sz w:val="21"/>
+                <w:szCs w:val="21"/>
+              </w:rPr>
+              <w:t xml:space="preserve">    return </w:t>
+            </w:r>
+            <w:proofErr w:type="spellStart"/>
+            <w:r>
+              <w:rPr>
+                <w:rFonts w:ascii="Helvetica" w:hAnsi="Helvetica" w:cs="Helvetica"/>
+                <w:color w:val="000000"/>
+                <w:sz w:val="21"/>
+                <w:szCs w:val="21"/>
+              </w:rPr>
+              <w:t>postcode.split</w:t>
+            </w:r>
+            <w:proofErr w:type="spellEnd"/>
+            <w:r>
+              <w:rPr>
+                <w:rFonts w:ascii="Helvetica" w:hAnsi="Helvetica" w:cs="Helvetica"/>
+                <w:color w:val="000000"/>
+                <w:sz w:val="21"/>
+                <w:szCs w:val="21"/>
+              </w:rPr>
+              <w:t>("-")[0]</w:t>
+            </w:r>
+          </w:p>
+        </w:tc>
+      </w:tr>
+    </w:tbl>
+    <w:p>
+      <w:pPr>
+        <w:shd w:val="clear" w:color="auto" w:fill="FFFFFF"/>
+        <w:spacing w:before="480" w:after="0" w:line="240" w:lineRule="auto"/>
+        <w:contextualSpacing/>
+        <w:mirrorIndents/>
+        <w:outlineLvl w:val="3"/>
+        <w:rPr>
+          <w:rFonts w:ascii="Helvetica" w:hAnsi="Helvetica" w:cs="Helvetica" w:hint="eastAsia"/>
+          <w:color w:val="000000"/>
+          <w:sz w:val="21"/>
+          <w:szCs w:val="21"/>
+        </w:rPr>
+      </w:pPr>
+    </w:p>
+    <w:p>
+      <w:pPr>
+        <w:shd w:val="clear" w:color="auto" w:fill="FFFFFF"/>
+        <w:spacing w:before="480" w:after="0" w:line="240" w:lineRule="auto"/>
+        <w:contextualSpacing/>
+        <w:mirrorIndents/>
+        <w:outlineLvl w:val="3"/>
+        <w:rPr>
+          <w:rFonts w:ascii="Helvetica" w:hAnsi="Helvetica" w:cs="Helvetica" w:hint="eastAsia"/>
+          <w:color w:val="000000"/>
+          <w:sz w:val="21"/>
+          <w:szCs w:val="21"/>
+        </w:rPr>
+      </w:pPr>
+      <w:r>
+        <w:rPr>
+          <w:rFonts w:ascii="Helvetica" w:hAnsi="Helvetica" w:cs="Helvetica" w:hint="eastAsia"/>
+          <w:color w:val="000000"/>
+          <w:sz w:val="21"/>
+          <w:szCs w:val="21"/>
+        </w:rPr>
+        <w:t xml:space="preserve">Some odd phone numbers contain country code </w:t>
+      </w:r>
+      <w:r>
+        <w:rPr>
+          <w:rFonts w:ascii="Helvetica" w:hAnsi="Helvetica" w:cs="Helvetica"/>
+          <w:color w:val="000000"/>
+          <w:sz w:val="21"/>
+          <w:szCs w:val="21"/>
+        </w:rPr>
+        <w:t>“</w:t>
+      </w:r>
+      <w:r>
+        <w:rPr>
+          <w:rFonts w:ascii="Helvetica" w:hAnsi="Helvetica" w:cs="Helvetica" w:hint="eastAsia"/>
+          <w:color w:val="000000"/>
+          <w:sz w:val="21"/>
+          <w:szCs w:val="21"/>
+        </w:rPr>
+        <w:t>+1</w:t>
+      </w:r>
+      <w:r>
+        <w:rPr>
+          <w:rFonts w:ascii="Helvetica" w:hAnsi="Helvetica" w:cs="Helvetica"/>
+          <w:color w:val="000000"/>
+          <w:sz w:val="21"/>
+          <w:szCs w:val="21"/>
+        </w:rPr>
+        <w:t>”</w:t>
+      </w:r>
+      <w:r>
+        <w:rPr>
+          <w:rFonts w:ascii="Helvetica" w:hAnsi="Helvetica" w:cs="Helvetica" w:hint="eastAsia"/>
+          <w:color w:val="000000"/>
+          <w:sz w:val="21"/>
+          <w:szCs w:val="21"/>
+        </w:rPr>
+        <w:t xml:space="preserve">. And there are some formats that have to be fixed such as </w:t>
+      </w:r>
+      <w:r>
+        <w:rPr>
+          <w:rFonts w:ascii="Helvetica" w:hAnsi="Helvetica" w:cs="Helvetica"/>
+          <w:color w:val="000000"/>
+          <w:sz w:val="21"/>
+          <w:szCs w:val="21"/>
+        </w:rPr>
+        <w:t>“</w:t>
+      </w:r>
+      <w:r>
+        <w:rPr>
+          <w:rFonts w:ascii="Helvetica" w:hAnsi="Helvetica" w:cs="Helvetica" w:hint="eastAsia"/>
+          <w:color w:val="000000"/>
+          <w:sz w:val="21"/>
+          <w:szCs w:val="21"/>
+        </w:rPr>
+        <w:t>(###) ### - ####</w:t>
+      </w:r>
+      <w:r>
+        <w:rPr>
+          <w:rFonts w:ascii="Helvetica" w:hAnsi="Helvetica" w:cs="Helvetica"/>
+          <w:color w:val="000000"/>
+          <w:sz w:val="21"/>
+          <w:szCs w:val="21"/>
+        </w:rPr>
+        <w:t>”</w:t>
+      </w:r>
+      <w:r>
+        <w:rPr>
+          <w:rFonts w:ascii="Helvetica" w:hAnsi="Helvetica" w:cs="Helvetica" w:hint="eastAsia"/>
+          <w:color w:val="000000"/>
+          <w:sz w:val="21"/>
+          <w:szCs w:val="21"/>
+        </w:rPr>
+        <w:t xml:space="preserve">, </w:t>
+      </w:r>
+      <w:r>
+        <w:rPr>
+          <w:rFonts w:ascii="Helvetica" w:hAnsi="Helvetica" w:cs="Helvetica"/>
+          <w:color w:val="000000"/>
+          <w:sz w:val="21"/>
+          <w:szCs w:val="21"/>
+        </w:rPr>
+        <w:t>“</w:t>
+      </w:r>
+      <w:r>
+        <w:rPr>
+          <w:rFonts w:ascii="Helvetica" w:hAnsi="Helvetica" w:cs="Helvetica" w:hint="eastAsia"/>
+          <w:color w:val="000000"/>
+          <w:sz w:val="21"/>
+          <w:szCs w:val="21"/>
+        </w:rPr>
+        <w:t>### - ### - ####</w:t>
+      </w:r>
+      <w:r>
+        <w:rPr>
+          <w:rFonts w:ascii="Helvetica" w:hAnsi="Helvetica" w:cs="Helvetica"/>
+          <w:color w:val="000000"/>
+          <w:sz w:val="21"/>
+          <w:szCs w:val="21"/>
+        </w:rPr>
+        <w:t>”</w:t>
+      </w:r>
+      <w:r>
+        <w:rPr>
+          <w:rFonts w:ascii="Helvetica" w:hAnsi="Helvetica" w:cs="Helvetica" w:hint="eastAsia"/>
+          <w:color w:val="000000"/>
+          <w:sz w:val="21"/>
+          <w:szCs w:val="21"/>
+        </w:rPr>
+        <w:t xml:space="preserve">, </w:t>
+      </w:r>
+      <w:r>
+        <w:rPr>
+          <w:rFonts w:ascii="Helvetica" w:hAnsi="Helvetica" w:cs="Helvetica"/>
+          <w:color w:val="000000"/>
+          <w:sz w:val="21"/>
+          <w:szCs w:val="21"/>
+        </w:rPr>
+        <w:t>“</w:t>
+      </w:r>
+      <w:r>
+        <w:rPr>
+          <w:rFonts w:ascii="Helvetica" w:hAnsi="Helvetica" w:cs="Helvetica" w:hint="eastAsia"/>
+          <w:color w:val="000000"/>
+          <w:sz w:val="21"/>
+          <w:szCs w:val="21"/>
+        </w:rPr>
+        <w:t>###</w:t>
+      </w:r>
+      <w:proofErr w:type="gramStart"/>
+      <w:r>
+        <w:rPr>
+          <w:rFonts w:ascii="Helvetica" w:hAnsi="Helvetica" w:cs="Helvetica" w:hint="eastAsia"/>
+          <w:color w:val="000000"/>
+          <w:sz w:val="21"/>
+          <w:szCs w:val="21"/>
+        </w:rPr>
+        <w:t>.#</w:t>
+      </w:r>
+      <w:proofErr w:type="gramEnd"/>
+      <w:r>
+        <w:rPr>
+          <w:rFonts w:ascii="Helvetica" w:hAnsi="Helvetica" w:cs="Helvetica" w:hint="eastAsia"/>
+          <w:color w:val="000000"/>
+          <w:sz w:val="21"/>
+          <w:szCs w:val="21"/>
+        </w:rPr>
+        <w:t>##.####</w:t>
+      </w:r>
+      <w:r>
+        <w:rPr>
+          <w:rFonts w:ascii="Helvetica" w:hAnsi="Helvetica" w:cs="Helvetica"/>
+          <w:color w:val="000000"/>
+          <w:sz w:val="21"/>
+          <w:szCs w:val="21"/>
+        </w:rPr>
+        <w:t>”</w:t>
+      </w:r>
+      <w:r>
+        <w:rPr>
+          <w:rFonts w:ascii="Helvetica" w:hAnsi="Helvetica" w:cs="Helvetica" w:hint="eastAsia"/>
+          <w:color w:val="000000"/>
+          <w:sz w:val="21"/>
+          <w:szCs w:val="21"/>
+        </w:rPr>
+        <w:t>, etc</w:t>
+      </w:r>
+      <w:r>
+        <w:rPr>
+          <w:rFonts w:ascii="Helvetica" w:hAnsi="Helvetica" w:cs="Helvetica"/>
+          <w:color w:val="000000"/>
+          <w:sz w:val="21"/>
+          <w:szCs w:val="21"/>
+        </w:rPr>
+        <w:t xml:space="preserve">. </w:t>
+      </w:r>
+      <w:r>
+        <w:rPr>
+          <w:rFonts w:ascii="Helvetica" w:hAnsi="Helvetica" w:cs="Helvetica" w:hint="eastAsia"/>
+          <w:color w:val="000000"/>
+          <w:sz w:val="21"/>
+          <w:szCs w:val="21"/>
+        </w:rPr>
+        <w:t>I used regex and a sub method to take out all the unnecessary symbols.</w:t>
+      </w:r>
+    </w:p>
+    <w:tbl>
+      <w:tblPr>
+        <w:tblStyle w:val="TableGrid"/>
+        <w:tblW w:w="0" w:type="auto"/>
+        <w:tblLook w:val="04A0" w:firstRow="1" w:lastRow="0" w:firstColumn="1" w:lastColumn="0" w:noHBand="0" w:noVBand="1"/>
+      </w:tblPr>
+      <w:tblGrid>
+        <w:gridCol w:w="9576"/>
+      </w:tblGrid>
+      <w:tr>
+        <w:tc>
+          <w:tcPr>
+            <w:tcW w:w="9576" w:type="dxa"/>
+          </w:tcPr>
+          <w:p>
+            <w:pPr>
+              <w:spacing w:before="480"/>
+              <w:contextualSpacing/>
+              <w:mirrorIndents/>
+              <w:outlineLvl w:val="3"/>
+              <w:rPr>
+                <w:rFonts w:ascii="Helvetica" w:hAnsi="Helvetica" w:cs="Helvetica" w:hint="eastAsia"/>
+                <w:color w:val="000000"/>
+                <w:sz w:val="21"/>
+                <w:szCs w:val="21"/>
+              </w:rPr>
+            </w:pPr>
+            <w:proofErr w:type="spellStart"/>
+            <w:proofErr w:type="gramStart"/>
+            <w:r>
+              <w:rPr>
+                <w:rFonts w:ascii="Helvetica" w:hAnsi="Helvetica" w:cs="Helvetica"/>
+                <w:color w:val="000000"/>
+                <w:sz w:val="21"/>
+                <w:szCs w:val="21"/>
+              </w:rPr>
+              <w:t>phonechars</w:t>
+            </w:r>
+            <w:proofErr w:type="spellEnd"/>
+            <w:proofErr w:type="gramEnd"/>
+            <w:r>
+              <w:rPr>
+                <w:rFonts w:ascii="Helvetica" w:hAnsi="Helvetica" w:cs="Helvetica"/>
+                <w:color w:val="000000"/>
+                <w:sz w:val="21"/>
+                <w:szCs w:val="21"/>
+              </w:rPr>
+              <w:t xml:space="preserve"> = </w:t>
+            </w:r>
+            <w:proofErr w:type="spellStart"/>
+            <w:r>
+              <w:rPr>
+                <w:rFonts w:ascii="Helvetica" w:hAnsi="Helvetica" w:cs="Helvetica"/>
+                <w:color w:val="000000"/>
+                <w:sz w:val="21"/>
+                <w:szCs w:val="21"/>
+              </w:rPr>
+              <w:t>re.compile</w:t>
+            </w:r>
+            <w:proofErr w:type="spellEnd"/>
+            <w:r>
+              <w:rPr>
+                <w:rFonts w:ascii="Helvetica" w:hAnsi="Helvetica" w:cs="Helvetica"/>
+                <w:color w:val="000000"/>
+                <w:sz w:val="21"/>
+                <w:szCs w:val="21"/>
+              </w:rPr>
+              <w:t>(r'[().\-\. ]')</w:t>
+            </w:r>
+          </w:p>
+          <w:p>
+            <w:pPr>
+              <w:spacing w:before="480"/>
+              <w:contextualSpacing/>
+              <w:mirrorIndents/>
+              <w:outlineLvl w:val="3"/>
+              <w:rPr>
+                <w:rFonts w:ascii="Helvetica" w:hAnsi="Helvetica" w:cs="Helvetica"/>
+                <w:color w:val="000000"/>
+                <w:sz w:val="21"/>
+                <w:szCs w:val="21"/>
+              </w:rPr>
+            </w:pPr>
+          </w:p>
+          <w:p>
+            <w:pPr>
+              <w:spacing w:before="480"/>
+              <w:contextualSpacing/>
+              <w:mirrorIndents/>
+              <w:outlineLvl w:val="3"/>
+              <w:rPr>
+                <w:rFonts w:ascii="Helvetica" w:hAnsi="Helvetica" w:cs="Helvetica"/>
+                <w:color w:val="000000"/>
+                <w:sz w:val="21"/>
+                <w:szCs w:val="21"/>
+              </w:rPr>
+            </w:pPr>
+            <w:proofErr w:type="spellStart"/>
+            <w:r>
+              <w:rPr>
+                <w:rFonts w:ascii="Helvetica" w:hAnsi="Helvetica" w:cs="Helvetica"/>
+                <w:color w:val="000000"/>
+                <w:sz w:val="21"/>
+                <w:szCs w:val="21"/>
+              </w:rPr>
+              <w:t>def</w:t>
+            </w:r>
+            <w:proofErr w:type="spellEnd"/>
+            <w:r>
+              <w:rPr>
+                <w:rFonts w:ascii="Helvetica" w:hAnsi="Helvetica" w:cs="Helvetica"/>
+                <w:color w:val="000000"/>
+                <w:sz w:val="21"/>
+                <w:szCs w:val="21"/>
+              </w:rPr>
+              <w:t xml:space="preserve"> </w:t>
+            </w:r>
+            <w:proofErr w:type="spellStart"/>
+            <w:r>
+              <w:rPr>
+                <w:rFonts w:ascii="Helvetica" w:hAnsi="Helvetica" w:cs="Helvetica"/>
+                <w:color w:val="000000"/>
+                <w:sz w:val="21"/>
+                <w:szCs w:val="21"/>
+              </w:rPr>
+              <w:t>parse_phone</w:t>
+            </w:r>
+            <w:proofErr w:type="spellEnd"/>
+            <w:r>
+              <w:rPr>
+                <w:rFonts w:ascii="Helvetica" w:hAnsi="Helvetica" w:cs="Helvetica"/>
+                <w:color w:val="000000"/>
+                <w:sz w:val="21"/>
+                <w:szCs w:val="21"/>
+              </w:rPr>
+              <w:t>(phone):</w:t>
+            </w:r>
+          </w:p>
+          <w:p>
+            <w:pPr>
+              <w:spacing w:before="480"/>
+              <w:contextualSpacing/>
+              <w:mirrorIndents/>
+              <w:outlineLvl w:val="3"/>
+              <w:rPr>
+                <w:rFonts w:ascii="Helvetica" w:hAnsi="Helvetica" w:cs="Helvetica"/>
+                <w:color w:val="000000"/>
+                <w:sz w:val="21"/>
+                <w:szCs w:val="21"/>
+              </w:rPr>
+            </w:pPr>
+            <w:r>
+              <w:rPr>
+                <w:rFonts w:ascii="Helvetica" w:hAnsi="Helvetica" w:cs="Helvetica"/>
+                <w:color w:val="000000"/>
+                <w:sz w:val="21"/>
+                <w:szCs w:val="21"/>
+              </w:rPr>
+              <w:t xml:space="preserve">    if phone[0] == "+":</w:t>
+            </w:r>
+          </w:p>
+          <w:p>
+            <w:pPr>
+              <w:spacing w:before="480"/>
+              <w:contextualSpacing/>
+              <w:mirrorIndents/>
+              <w:outlineLvl w:val="3"/>
+              <w:rPr>
+                <w:rFonts w:ascii="Helvetica" w:hAnsi="Helvetica" w:cs="Helvetica"/>
+                <w:color w:val="000000"/>
+                <w:sz w:val="21"/>
+                <w:szCs w:val="21"/>
+              </w:rPr>
+            </w:pPr>
+            <w:r>
+              <w:rPr>
+                <w:rFonts w:ascii="Helvetica" w:hAnsi="Helvetica" w:cs="Helvetica"/>
+                <w:color w:val="000000"/>
+                <w:sz w:val="21"/>
+                <w:szCs w:val="21"/>
+              </w:rPr>
+              <w:t xml:space="preserve">        phone = phone[2:]</w:t>
+            </w:r>
+          </w:p>
+          <w:p>
+            <w:pPr>
+              <w:spacing w:before="480"/>
+              <w:contextualSpacing/>
+              <w:mirrorIndents/>
+              <w:outlineLvl w:val="3"/>
+              <w:rPr>
+                <w:rFonts w:ascii="Helvetica" w:hAnsi="Helvetica" w:cs="Helvetica" w:hint="eastAsia"/>
+                <w:color w:val="000000"/>
+                <w:sz w:val="21"/>
+                <w:szCs w:val="21"/>
+              </w:rPr>
+            </w:pPr>
+            <w:r>
+              <w:rPr>
+                <w:rFonts w:ascii="Helvetica" w:hAnsi="Helvetica" w:cs="Helvetica"/>
+                <w:color w:val="000000"/>
+                <w:sz w:val="21"/>
+                <w:szCs w:val="21"/>
+              </w:rPr>
+              <w:t xml:space="preserve">    return </w:t>
+            </w:r>
+            <w:proofErr w:type="spellStart"/>
+            <w:r>
+              <w:rPr>
+                <w:rFonts w:ascii="Helvetica" w:hAnsi="Helvetica" w:cs="Helvetica"/>
+                <w:color w:val="000000"/>
+                <w:sz w:val="21"/>
+                <w:szCs w:val="21"/>
+              </w:rPr>
+              <w:t>phonechars.sub</w:t>
+            </w:r>
+            <w:proofErr w:type="spellEnd"/>
+            <w:r>
+              <w:rPr>
+                <w:rFonts w:ascii="Helvetica" w:hAnsi="Helvetica" w:cs="Helvetica"/>
+                <w:color w:val="000000"/>
+                <w:sz w:val="21"/>
+                <w:szCs w:val="21"/>
+              </w:rPr>
+              <w:t>("",phone)</w:t>
+            </w:r>
+          </w:p>
+        </w:tc>
+      </w:tr>
+    </w:tbl>
+    <w:p>
+      <w:pPr>
+        <w:shd w:val="clear" w:color="auto" w:fill="FFFFFF"/>
+        <w:spacing w:before="480" w:after="0" w:line="240" w:lineRule="auto"/>
+        <w:contextualSpacing/>
+        <w:mirrorIndents/>
+        <w:outlineLvl w:val="3"/>
+        <w:rPr>
+          <w:rFonts w:ascii="Helvetica" w:hAnsi="Helvetica" w:cs="Helvetica" w:hint="eastAsia"/>
+          <w:color w:val="000000"/>
+          <w:sz w:val="21"/>
+          <w:szCs w:val="21"/>
+        </w:rPr>
+      </w:pPr>
+      <w:bookmarkStart w:id="0" w:name="_GoBack"/>
+      <w:bookmarkEnd w:id="0"/>
+    </w:p>
+    <w:p>
+      <w:pPr>
+        <w:shd w:val="clear" w:color="auto" w:fill="FFFFFF"/>
+        <w:spacing w:before="480" w:after="0" w:line="240" w:lineRule="auto"/>
+        <w:contextualSpacing/>
+        <w:mirrorIndents/>
+        <w:outlineLvl w:val="3"/>
+        <w:rPr>
           <w:rFonts w:ascii="Helvetica" w:eastAsia="Times New Roman" w:hAnsi="Helvetica" w:cs="Helvetica"/>
           <w:color w:val="000000"/>
           <w:sz w:val="21"/>
@@ -1323,7 +2612,6 @@
           <w:sz w:val="21"/>
           <w:szCs w:val="21"/>
         </w:rPr>
-        <w:lastRenderedPageBreak/>
         <w:t>E</w:t>
       </w:r>
       <w:r>
@@ -1969,6 +3257,7 @@
               <w:mirrorIndents/>
             </w:pPr>
             <w:r>
+              <w:lastRenderedPageBreak/>
               <w:t xml:space="preserve">        node = {</w:t>
             </w:r>
           </w:p>
@@ -2628,7 +3917,6 @@
               <w:mirrorIndents/>
             </w:pPr>
             <w:r>
-              <w:lastRenderedPageBreak/>
               <w:t xml:space="preserve">In: </w:t>
             </w:r>
             <w:proofErr w:type="spellStart"/>
@@ -3016,6 +4304,7 @@
               <w:rPr>
                 <w:sz w:val="24"/>
               </w:rPr>
+              <w:lastRenderedPageBreak/>
               <w:t>Out: 531</w:t>
             </w:r>
           </w:p>
@@ -3802,7 +5091,918 @@
               <w:rPr>
                 <w:sz w:val="24"/>
               </w:rPr>
+              <w:t>{</w:t>
+            </w:r>
+            <w:proofErr w:type="spellStart"/>
+            <w:r>
+              <w:rPr>
+                <w:sz w:val="24"/>
+              </w:rPr>
+              <w:t>u'count</w:t>
+            </w:r>
+            <w:proofErr w:type="spellEnd"/>
+            <w:r>
+              <w:rPr>
+                <w:sz w:val="24"/>
+              </w:rPr>
+              <w:t xml:space="preserve">': 420, </w:t>
+            </w:r>
+            <w:proofErr w:type="spellStart"/>
+            <w:r>
+              <w:rPr>
+                <w:sz w:val="24"/>
+              </w:rPr>
+              <w:t>u'_id</w:t>
+            </w:r>
+            <w:proofErr w:type="spellEnd"/>
+            <w:r>
+              <w:rPr>
+                <w:sz w:val="24"/>
+              </w:rPr>
+              <w:t xml:space="preserve">': </w:t>
+            </w:r>
+            <w:proofErr w:type="spellStart"/>
+            <w:r>
+              <w:rPr>
+                <w:sz w:val="24"/>
+              </w:rPr>
+              <w:t>u'Fairfax</w:t>
+            </w:r>
+            <w:proofErr w:type="spellEnd"/>
+            <w:r>
+              <w:rPr>
+                <w:sz w:val="24"/>
+              </w:rPr>
+              <w:t xml:space="preserve"> County GIS'}</w:t>
+            </w:r>
+          </w:p>
+          <w:p>
+            <w:pPr>
+              <w:contextualSpacing/>
+              <w:mirrorIndents/>
+              <w:rPr>
+                <w:sz w:val="24"/>
+              </w:rPr>
+            </w:pPr>
+            <w:r>
+              <w:rPr>
+                <w:sz w:val="24"/>
+              </w:rPr>
+              <w:t>{</w:t>
+            </w:r>
+            <w:proofErr w:type="spellStart"/>
+            <w:r>
+              <w:rPr>
+                <w:sz w:val="24"/>
+              </w:rPr>
+              <w:t>u'count</w:t>
+            </w:r>
+            <w:proofErr w:type="spellEnd"/>
+            <w:r>
+              <w:rPr>
+                <w:sz w:val="24"/>
+              </w:rPr>
+              <w:t xml:space="preserve">': 290, </w:t>
+            </w:r>
+            <w:proofErr w:type="spellStart"/>
+            <w:r>
+              <w:rPr>
+                <w:sz w:val="24"/>
+              </w:rPr>
+              <w:t>u'_id</w:t>
+            </w:r>
+            <w:proofErr w:type="spellEnd"/>
+            <w:r>
+              <w:rPr>
+                <w:sz w:val="24"/>
+              </w:rPr>
+              <w:t xml:space="preserve">': </w:t>
+            </w:r>
+            <w:proofErr w:type="spellStart"/>
+            <w:r>
+              <w:rPr>
+                <w:sz w:val="24"/>
+              </w:rPr>
+              <w:t>u'Yahoo</w:t>
+            </w:r>
+            <w:proofErr w:type="spellEnd"/>
+            <w:r>
+              <w:rPr>
+                <w:sz w:val="24"/>
+              </w:rPr>
+              <w:t>'}</w:t>
+            </w:r>
+          </w:p>
+          <w:p>
+            <w:pPr>
+              <w:contextualSpacing/>
+              <w:mirrorIndents/>
+              <w:rPr>
+                <w:sz w:val="24"/>
+              </w:rPr>
+            </w:pPr>
+            <w:r>
+              <w:rPr>
+                <w:sz w:val="24"/>
+              </w:rPr>
+              <w:t>{</w:t>
+            </w:r>
+            <w:proofErr w:type="spellStart"/>
+            <w:r>
+              <w:rPr>
+                <w:sz w:val="24"/>
+              </w:rPr>
+              <w:t>u'count</w:t>
+            </w:r>
+            <w:proofErr w:type="spellEnd"/>
+            <w:r>
+              <w:rPr>
+                <w:sz w:val="24"/>
+              </w:rPr>
+              <w:t xml:space="preserve">': 106, </w:t>
+            </w:r>
+            <w:proofErr w:type="spellStart"/>
+            <w:r>
+              <w:rPr>
+                <w:sz w:val="24"/>
+              </w:rPr>
+              <w:t>u'_id</w:t>
+            </w:r>
+            <w:proofErr w:type="spellEnd"/>
+            <w:r>
+              <w:rPr>
+                <w:sz w:val="24"/>
+              </w:rPr>
+              <w:t xml:space="preserve">': </w:t>
+            </w:r>
+            <w:proofErr w:type="spellStart"/>
+            <w:r>
+              <w:rPr>
+                <w:sz w:val="24"/>
+              </w:rPr>
+              <w:t>u'survey</w:t>
+            </w:r>
+            <w:proofErr w:type="spellEnd"/>
+            <w:r>
+              <w:rPr>
+                <w:sz w:val="24"/>
+              </w:rPr>
+              <w:t>'}</w:t>
+            </w:r>
+          </w:p>
+          <w:p>
+            <w:pPr>
+              <w:contextualSpacing/>
+              <w:mirrorIndents/>
+              <w:rPr>
+                <w:sz w:val="24"/>
+              </w:rPr>
+            </w:pPr>
+          </w:p>
+          <w:p>
+            <w:pPr>
+              <w:contextualSpacing/>
+              <w:mirrorIndents/>
+              <w:rPr>
+                <w:b/>
+                <w:sz w:val="24"/>
+              </w:rPr>
+            </w:pPr>
+            <w:r>
+              <w:rPr>
+                <w:b/>
+                <w:sz w:val="24"/>
+              </w:rPr>
+              <w:t># Number of One Time users</w:t>
+            </w:r>
+          </w:p>
+          <w:p>
+            <w:pPr>
+              <w:contextualSpacing/>
+              <w:mirrorIndents/>
+              <w:rPr>
+                <w:sz w:val="24"/>
+              </w:rPr>
+            </w:pPr>
+            <w:r>
+              <w:rPr>
+                <w:sz w:val="24"/>
+              </w:rPr>
+              <w:t xml:space="preserve">In: </w:t>
+            </w:r>
+            <w:proofErr w:type="spellStart"/>
+            <w:r>
+              <w:rPr>
+                <w:sz w:val="24"/>
+              </w:rPr>
+              <w:t>one_time_users</w:t>
+            </w:r>
+            <w:proofErr w:type="spellEnd"/>
+            <w:r>
+              <w:rPr>
+                <w:sz w:val="24"/>
+              </w:rPr>
+              <w:t xml:space="preserve"> = </w:t>
+            </w:r>
+            <w:proofErr w:type="spellStart"/>
+            <w:r>
+              <w:rPr>
+                <w:sz w:val="24"/>
+              </w:rPr>
+              <w:t>db.map.aggregate</w:t>
+            </w:r>
+            <w:proofErr w:type="spellEnd"/>
+            <w:r>
+              <w:rPr>
+                <w:sz w:val="24"/>
+              </w:rPr>
+              <w:t>([ {</w:t>
+            </w:r>
+          </w:p>
+          <w:p>
+            <w:pPr>
+              <w:contextualSpacing/>
+              <w:mirrorIndents/>
+              <w:rPr>
+                <w:sz w:val="24"/>
+              </w:rPr>
+            </w:pPr>
+            <w:r>
+              <w:rPr>
+                <w:sz w:val="24"/>
+              </w:rPr>
+              <w:t xml:space="preserve">                                        "$group": {</w:t>
+            </w:r>
+          </w:p>
+          <w:p>
+            <w:pPr>
+              <w:contextualSpacing/>
+              <w:mirrorIndents/>
+              <w:rPr>
+                <w:sz w:val="24"/>
+              </w:rPr>
+            </w:pPr>
+            <w:r>
+              <w:rPr>
+                <w:sz w:val="24"/>
+              </w:rPr>
+              <w:t xml:space="preserve">                                            "_id": "$</w:t>
+            </w:r>
+            <w:proofErr w:type="spellStart"/>
+            <w:r>
+              <w:rPr>
+                <w:sz w:val="24"/>
+              </w:rPr>
+              <w:t>created.user</w:t>
+            </w:r>
+            <w:proofErr w:type="spellEnd"/>
+            <w:r>
+              <w:rPr>
+                <w:sz w:val="24"/>
+              </w:rPr>
+              <w:t>",</w:t>
+            </w:r>
+          </w:p>
+          <w:p>
+            <w:pPr>
+              <w:contextualSpacing/>
+              <w:mirrorIndents/>
+              <w:rPr>
+                <w:sz w:val="24"/>
+              </w:rPr>
+            </w:pPr>
+            <w:r>
+              <w:rPr>
+                <w:sz w:val="24"/>
+              </w:rPr>
+              <w:t xml:space="preserve">                                            "count": { "$sum" : 1}</w:t>
+            </w:r>
+          </w:p>
+          <w:p>
+            <w:pPr>
+              <w:contextualSpacing/>
+              <w:mirrorIndents/>
+              <w:rPr>
+                <w:sz w:val="24"/>
+              </w:rPr>
+            </w:pPr>
+            <w:r>
+              <w:rPr>
+                <w:sz w:val="24"/>
+              </w:rPr>
+              <w:t xml:space="preserve">                                            }</w:t>
+            </w:r>
+          </w:p>
+          <w:p>
+            <w:pPr>
+              <w:contextualSpacing/>
+              <w:mirrorIndents/>
+              <w:rPr>
+                <w:sz w:val="24"/>
+              </w:rPr>
+            </w:pPr>
+            <w:r>
+              <w:rPr>
+                <w:sz w:val="24"/>
+              </w:rPr>
+              <w:t xml:space="preserve">                                        },</w:t>
+            </w:r>
+          </w:p>
+          <w:p>
+            <w:pPr>
+              <w:contextualSpacing/>
+              <w:mirrorIndents/>
+              <w:rPr>
+                <w:sz w:val="24"/>
+              </w:rPr>
+            </w:pPr>
+            <w:r>
+              <w:rPr>
+                <w:sz w:val="24"/>
+              </w:rPr>
+              <w:t xml:space="preserve">                                        {</w:t>
+            </w:r>
+          </w:p>
+          <w:p>
+            <w:pPr>
+              <w:contextualSpacing/>
+              <w:mirrorIndents/>
+              <w:rPr>
+                <w:sz w:val="24"/>
+              </w:rPr>
+            </w:pPr>
+            <w:r>
+              <w:rPr>
+                <w:sz w:val="24"/>
+              </w:rPr>
+              <w:t xml:space="preserve">                                        "$match": {</w:t>
+            </w:r>
+          </w:p>
+          <w:p>
+            <w:pPr>
+              <w:contextualSpacing/>
+              <w:mirrorIndents/>
+              <w:rPr>
+                <w:sz w:val="24"/>
+              </w:rPr>
+            </w:pPr>
+            <w:r>
+              <w:rPr>
+                <w:sz w:val="24"/>
+              </w:rPr>
+              <w:t xml:space="preserve">                                            "count" : 1</w:t>
+            </w:r>
+          </w:p>
+          <w:p>
+            <w:pPr>
+              <w:contextualSpacing/>
+              <w:mirrorIndents/>
+              <w:rPr>
+                <w:sz w:val="24"/>
+              </w:rPr>
+            </w:pPr>
+            <w:r>
+              <w:rPr>
+                <w:sz w:val="24"/>
+              </w:rPr>
+              <w:t xml:space="preserve">                                            }</w:t>
+            </w:r>
+          </w:p>
+          <w:p>
+            <w:pPr>
+              <w:contextualSpacing/>
+              <w:mirrorIndents/>
+              <w:rPr>
+                <w:sz w:val="24"/>
+              </w:rPr>
+            </w:pPr>
+            <w:r>
+              <w:rPr>
+                <w:sz w:val="24"/>
+              </w:rPr>
+              <w:t xml:space="preserve">                                        }</w:t>
+            </w:r>
+          </w:p>
+          <w:p>
+            <w:pPr>
+              <w:contextualSpacing/>
+              <w:mirrorIndents/>
+              <w:rPr>
+                <w:sz w:val="24"/>
+              </w:rPr>
+            </w:pPr>
+            <w:r>
+              <w:rPr>
+                <w:sz w:val="24"/>
+              </w:rPr>
+              <w:t xml:space="preserve">                                    ])</w:t>
+            </w:r>
+          </w:p>
+          <w:p>
+            <w:pPr>
+              <w:contextualSpacing/>
+              <w:mirrorIndents/>
+              <w:rPr>
+                <w:sz w:val="24"/>
+              </w:rPr>
+            </w:pPr>
+            <w:r>
+              <w:rPr>
+                <w:sz w:val="24"/>
+              </w:rPr>
+              <w:t xml:space="preserve">    count = 0</w:t>
+            </w:r>
+          </w:p>
+          <w:p>
+            <w:pPr>
+              <w:contextualSpacing/>
+              <w:mirrorIndents/>
+              <w:rPr>
+                <w:sz w:val="24"/>
+              </w:rPr>
+            </w:pPr>
+            <w:r>
+              <w:rPr>
+                <w:sz w:val="24"/>
+              </w:rPr>
               <w:lastRenderedPageBreak/>
+              <w:t xml:space="preserve">    </w:t>
+            </w:r>
+            <w:proofErr w:type="spellStart"/>
+            <w:r>
+              <w:rPr>
+                <w:sz w:val="24"/>
+              </w:rPr>
+              <w:t>one_time_users_list</w:t>
+            </w:r>
+            <w:proofErr w:type="spellEnd"/>
+            <w:r>
+              <w:rPr>
+                <w:sz w:val="24"/>
+              </w:rPr>
+              <w:t xml:space="preserve"> = []</w:t>
+            </w:r>
+          </w:p>
+          <w:p>
+            <w:pPr>
+              <w:contextualSpacing/>
+              <w:mirrorIndents/>
+              <w:rPr>
+                <w:sz w:val="24"/>
+              </w:rPr>
+            </w:pPr>
+            <w:r>
+              <w:rPr>
+                <w:sz w:val="24"/>
+              </w:rPr>
+              <w:t xml:space="preserve">    for user in </w:t>
+            </w:r>
+            <w:proofErr w:type="spellStart"/>
+            <w:r>
+              <w:rPr>
+                <w:sz w:val="24"/>
+              </w:rPr>
+              <w:t>one_time_users</w:t>
+            </w:r>
+            <w:proofErr w:type="spellEnd"/>
+            <w:r>
+              <w:rPr>
+                <w:sz w:val="24"/>
+              </w:rPr>
+              <w:t>:</w:t>
+            </w:r>
+          </w:p>
+          <w:p>
+            <w:pPr>
+              <w:contextualSpacing/>
+              <w:mirrorIndents/>
+              <w:rPr>
+                <w:sz w:val="24"/>
+              </w:rPr>
+            </w:pPr>
+            <w:r>
+              <w:rPr>
+                <w:sz w:val="24"/>
+              </w:rPr>
+              <w:t xml:space="preserve">        </w:t>
+            </w:r>
+            <w:proofErr w:type="spellStart"/>
+            <w:r>
+              <w:rPr>
+                <w:sz w:val="24"/>
+              </w:rPr>
+              <w:t>one_time_users_list.append</w:t>
+            </w:r>
+            <w:proofErr w:type="spellEnd"/>
+            <w:r>
+              <w:rPr>
+                <w:sz w:val="24"/>
+              </w:rPr>
+              <w:t>(user)</w:t>
+            </w:r>
+          </w:p>
+          <w:p>
+            <w:pPr>
+              <w:contextualSpacing/>
+              <w:mirrorIndents/>
+              <w:rPr>
+                <w:sz w:val="24"/>
+              </w:rPr>
+            </w:pPr>
+            <w:r>
+              <w:rPr>
+                <w:sz w:val="24"/>
+              </w:rPr>
+              <w:t xml:space="preserve">        count += 1</w:t>
+            </w:r>
+          </w:p>
+          <w:p>
+            <w:pPr>
+              <w:contextualSpacing/>
+              <w:mirrorIndents/>
+              <w:rPr>
+                <w:sz w:val="24"/>
+              </w:rPr>
+            </w:pPr>
+            <w:r>
+              <w:rPr>
+                <w:sz w:val="24"/>
+              </w:rPr>
+              <w:t xml:space="preserve">    count</w:t>
+            </w:r>
+          </w:p>
+          <w:p>
+            <w:pPr>
+              <w:contextualSpacing/>
+              <w:mirrorIndents/>
+              <w:rPr>
+                <w:sz w:val="24"/>
+              </w:rPr>
+            </w:pPr>
+            <w:r>
+              <w:rPr>
+                <w:sz w:val="24"/>
+              </w:rPr>
+              <w:t>out: 108</w:t>
+            </w:r>
+          </w:p>
+          <w:p>
+            <w:pPr>
+              <w:contextualSpacing/>
+              <w:mirrorIndents/>
+              <w:rPr>
+                <w:sz w:val="24"/>
+              </w:rPr>
+            </w:pPr>
+          </w:p>
+          <w:p>
+            <w:pPr>
+              <w:contextualSpacing/>
+              <w:mirrorIndents/>
+              <w:rPr>
+                <w:b/>
+                <w:sz w:val="24"/>
+              </w:rPr>
+            </w:pPr>
+            <w:r>
+              <w:rPr>
+                <w:b/>
+                <w:sz w:val="24"/>
+              </w:rPr>
+              <w:t># Top Amenities</w:t>
+            </w:r>
+          </w:p>
+          <w:p>
+            <w:pPr>
+              <w:contextualSpacing/>
+              <w:mirrorIndents/>
+              <w:rPr>
+                <w:sz w:val="24"/>
+              </w:rPr>
+            </w:pPr>
+            <w:r>
+              <w:rPr>
+                <w:sz w:val="24"/>
+              </w:rPr>
+              <w:t xml:space="preserve">In: </w:t>
+            </w:r>
+            <w:proofErr w:type="spellStart"/>
+            <w:r>
+              <w:rPr>
+                <w:sz w:val="24"/>
+              </w:rPr>
+              <w:t>num_metros</w:t>
+            </w:r>
+            <w:proofErr w:type="spellEnd"/>
+            <w:r>
+              <w:rPr>
+                <w:sz w:val="24"/>
+              </w:rPr>
+              <w:t xml:space="preserve"> = </w:t>
+            </w:r>
+            <w:proofErr w:type="spellStart"/>
+            <w:r>
+              <w:rPr>
+                <w:sz w:val="24"/>
+              </w:rPr>
+              <w:t>db.map.aggregate</w:t>
+            </w:r>
+            <w:proofErr w:type="spellEnd"/>
+            <w:r>
+              <w:rPr>
+                <w:sz w:val="24"/>
+              </w:rPr>
+              <w:t>([</w:t>
+            </w:r>
+          </w:p>
+          <w:p>
+            <w:pPr>
+              <w:contextualSpacing/>
+              <w:mirrorIndents/>
+              <w:rPr>
+                <w:sz w:val="24"/>
+              </w:rPr>
+            </w:pPr>
+            <w:r>
+              <w:rPr>
+                <w:sz w:val="24"/>
+              </w:rPr>
+              <w:t xml:space="preserve">            {</w:t>
+            </w:r>
+          </w:p>
+          <w:p>
+            <w:pPr>
+              <w:contextualSpacing/>
+              <w:mirrorIndents/>
+              <w:rPr>
+                <w:sz w:val="24"/>
+              </w:rPr>
+            </w:pPr>
+            <w:r>
+              <w:rPr>
+                <w:sz w:val="24"/>
+              </w:rPr>
+              <w:t xml:space="preserve">            "$match": {"amenity": {"$ne": None}}</w:t>
+            </w:r>
+          </w:p>
+          <w:p>
+            <w:pPr>
+              <w:contextualSpacing/>
+              <w:mirrorIndents/>
+              <w:rPr>
+                <w:sz w:val="24"/>
+              </w:rPr>
+            </w:pPr>
+            <w:r>
+              <w:rPr>
+                <w:sz w:val="24"/>
+              </w:rPr>
+              <w:t xml:space="preserve">            },</w:t>
+            </w:r>
+          </w:p>
+          <w:p>
+            <w:pPr>
+              <w:contextualSpacing/>
+              <w:mirrorIndents/>
+              <w:rPr>
+                <w:sz w:val="24"/>
+              </w:rPr>
+            </w:pPr>
+            <w:r>
+              <w:rPr>
+                <w:sz w:val="24"/>
+              </w:rPr>
+              <w:t xml:space="preserve">            {</w:t>
+            </w:r>
+          </w:p>
+          <w:p>
+            <w:pPr>
+              <w:contextualSpacing/>
+              <w:mirrorIndents/>
+              <w:rPr>
+                <w:sz w:val="24"/>
+              </w:rPr>
+            </w:pPr>
+            <w:r>
+              <w:rPr>
+                <w:sz w:val="24"/>
+              </w:rPr>
+              <w:t xml:space="preserve">            "$group": {"_id": "$amenity", "count": {"$sum": 1}}</w:t>
+            </w:r>
+          </w:p>
+          <w:p>
+            <w:pPr>
+              <w:contextualSpacing/>
+              <w:mirrorIndents/>
+              <w:rPr>
+                <w:sz w:val="24"/>
+              </w:rPr>
+            </w:pPr>
+            <w:r>
+              <w:rPr>
+                <w:sz w:val="24"/>
+              </w:rPr>
+              <w:t xml:space="preserve">            },</w:t>
+            </w:r>
+          </w:p>
+          <w:p>
+            <w:pPr>
+              <w:contextualSpacing/>
+              <w:mirrorIndents/>
+              <w:rPr>
+                <w:sz w:val="24"/>
+              </w:rPr>
+            </w:pPr>
+            <w:r>
+              <w:rPr>
+                <w:sz w:val="24"/>
+              </w:rPr>
+              <w:t xml:space="preserve">            {</w:t>
+            </w:r>
+          </w:p>
+          <w:p>
+            <w:pPr>
+              <w:contextualSpacing/>
+              <w:mirrorIndents/>
+              <w:rPr>
+                <w:sz w:val="24"/>
+              </w:rPr>
+            </w:pPr>
+            <w:r>
+              <w:rPr>
+                <w:sz w:val="24"/>
+              </w:rPr>
+              <w:t xml:space="preserve">            "$sort" : {"count": -1}</w:t>
+            </w:r>
+          </w:p>
+          <w:p>
+            <w:pPr>
+              <w:contextualSpacing/>
+              <w:mirrorIndents/>
+              <w:rPr>
+                <w:sz w:val="24"/>
+              </w:rPr>
+            </w:pPr>
+            <w:r>
+              <w:rPr>
+                <w:sz w:val="24"/>
+              </w:rPr>
+              <w:t xml:space="preserve">            },</w:t>
+            </w:r>
+          </w:p>
+          <w:p>
+            <w:pPr>
+              <w:contextualSpacing/>
+              <w:mirrorIndents/>
+              <w:rPr>
+                <w:sz w:val="24"/>
+              </w:rPr>
+            </w:pPr>
+            <w:r>
+              <w:rPr>
+                <w:sz w:val="24"/>
+              </w:rPr>
+              <w:t xml:space="preserve">            {</w:t>
+            </w:r>
+          </w:p>
+          <w:p>
+            <w:pPr>
+              <w:contextualSpacing/>
+              <w:mirrorIndents/>
+              <w:rPr>
+                <w:sz w:val="24"/>
+              </w:rPr>
+            </w:pPr>
+            <w:r>
+              <w:rPr>
+                <w:sz w:val="24"/>
+              </w:rPr>
+              <w:t xml:space="preserve">            "$limit": 5</w:t>
+            </w:r>
+          </w:p>
+          <w:p>
+            <w:pPr>
+              <w:contextualSpacing/>
+              <w:mirrorIndents/>
+              <w:rPr>
+                <w:sz w:val="24"/>
+              </w:rPr>
+            </w:pPr>
+            <w:r>
+              <w:rPr>
+                <w:sz w:val="24"/>
+              </w:rPr>
+              <w:t xml:space="preserve">            }</w:t>
+            </w:r>
+          </w:p>
+          <w:p>
+            <w:pPr>
+              <w:contextualSpacing/>
+              <w:mirrorIndents/>
+              <w:rPr>
+                <w:sz w:val="24"/>
+              </w:rPr>
+            </w:pPr>
+            <w:r>
+              <w:rPr>
+                <w:sz w:val="24"/>
+              </w:rPr>
+              <w:t xml:space="preserve">        ])</w:t>
+            </w:r>
+          </w:p>
+          <w:p>
+            <w:pPr>
+              <w:contextualSpacing/>
+              <w:mirrorIndents/>
+              <w:rPr>
+                <w:sz w:val="24"/>
+              </w:rPr>
+            </w:pPr>
+            <w:r>
+              <w:rPr>
+                <w:sz w:val="24"/>
+              </w:rPr>
+              <w:t xml:space="preserve">    for </w:t>
+            </w:r>
+            <w:proofErr w:type="spellStart"/>
+            <w:r>
+              <w:rPr>
+                <w:sz w:val="24"/>
+              </w:rPr>
+              <w:t>i</w:t>
+            </w:r>
+            <w:proofErr w:type="spellEnd"/>
+            <w:r>
+              <w:rPr>
+                <w:sz w:val="24"/>
+              </w:rPr>
+              <w:t xml:space="preserve"> in </w:t>
+            </w:r>
+            <w:proofErr w:type="spellStart"/>
+            <w:r>
+              <w:rPr>
+                <w:sz w:val="24"/>
+              </w:rPr>
+              <w:t>num_metros</w:t>
+            </w:r>
+            <w:proofErr w:type="spellEnd"/>
+            <w:r>
+              <w:rPr>
+                <w:sz w:val="24"/>
+              </w:rPr>
+              <w:t>:</w:t>
+            </w:r>
+          </w:p>
+          <w:p>
+            <w:pPr>
+              <w:contextualSpacing/>
+              <w:mirrorIndents/>
+              <w:rPr>
+                <w:sz w:val="24"/>
+              </w:rPr>
+            </w:pPr>
+            <w:r>
+              <w:rPr>
+                <w:sz w:val="24"/>
+              </w:rPr>
+              <w:t xml:space="preserve">        print </w:t>
+            </w:r>
+            <w:proofErr w:type="spellStart"/>
+            <w:r>
+              <w:rPr>
+                <w:sz w:val="24"/>
+              </w:rPr>
+              <w:t>i</w:t>
+            </w:r>
+            <w:proofErr w:type="spellEnd"/>
+          </w:p>
+          <w:p>
+            <w:pPr>
+              <w:contextualSpacing/>
+              <w:mirrorIndents/>
+              <w:rPr>
+                <w:sz w:val="24"/>
+              </w:rPr>
+            </w:pPr>
+            <w:r>
+              <w:rPr>
+                <w:sz w:val="24"/>
+              </w:rPr>
+              <w:t>out:</w:t>
+            </w:r>
+          </w:p>
+          <w:p>
+            <w:pPr>
+              <w:contextualSpacing/>
+              <w:mirrorIndents/>
+              <w:rPr>
+                <w:sz w:val="24"/>
+              </w:rPr>
+            </w:pPr>
+            <w:r>
+              <w:rPr>
+                <w:sz w:val="24"/>
+              </w:rPr>
               <w:t>{</w:t>
             </w:r>
             <w:proofErr w:type="spellStart"/>
@@ -3817,7 +6017,7 @@
               <w:rPr>
                 <w:sz w:val="24"/>
               </w:rPr>
-              <w:t xml:space="preserve">': 420, </w:t>
+              <w:t xml:space="preserve">': 173, </w:t>
             </w:r>
             <w:proofErr w:type="spellStart"/>
             <w:r>
@@ -3838,14 +6038,14 @@
               <w:rPr>
                 <w:sz w:val="24"/>
               </w:rPr>
-              <w:t>u'Fairfax</w:t>
-            </w:r>
-            <w:proofErr w:type="spellEnd"/>
-            <w:r>
-              <w:rPr>
-                <w:sz w:val="24"/>
-              </w:rPr>
-              <w:t xml:space="preserve"> County GIS'}</w:t>
+              <w:t>u'restaurant</w:t>
+            </w:r>
+            <w:proofErr w:type="spellEnd"/>
+            <w:r>
+              <w:rPr>
+                <w:sz w:val="24"/>
+              </w:rPr>
+              <w:t>'}</w:t>
             </w:r>
           </w:p>
           <w:p>
@@ -3874,7 +6074,7 @@
               <w:rPr>
                 <w:sz w:val="24"/>
               </w:rPr>
-              <w:t xml:space="preserve">': 290, </w:t>
+              <w:t xml:space="preserve">': 101, </w:t>
             </w:r>
             <w:proofErr w:type="spellStart"/>
             <w:r>
@@ -3895,7 +6095,7 @@
               <w:rPr>
                 <w:sz w:val="24"/>
               </w:rPr>
-              <w:t>u'Yahoo</w:t>
+              <w:t>u'place_of_worship</w:t>
             </w:r>
             <w:proofErr w:type="spellEnd"/>
             <w:r>
@@ -3931,7 +6131,7 @@
               <w:rPr>
                 <w:sz w:val="24"/>
               </w:rPr>
-              <w:t xml:space="preserve">': 106, </w:t>
+              <w:t xml:space="preserve">': 79, </w:t>
             </w:r>
             <w:proofErr w:type="spellStart"/>
             <w:r>
@@ -3952,7 +6152,7 @@
               <w:rPr>
                 <w:sz w:val="24"/>
               </w:rPr>
-              <w:t>u'survey</w:t>
+              <w:t>u'school</w:t>
             </w:r>
             <w:proofErr w:type="spellEnd"/>
             <w:r>
@@ -3970,6 +6170,120 @@
                 <w:sz w:val="24"/>
               </w:rPr>
             </w:pPr>
+            <w:r>
+              <w:rPr>
+                <w:sz w:val="24"/>
+              </w:rPr>
+              <w:t>{</w:t>
+            </w:r>
+            <w:proofErr w:type="spellStart"/>
+            <w:r>
+              <w:rPr>
+                <w:sz w:val="24"/>
+              </w:rPr>
+              <w:t>u'count</w:t>
+            </w:r>
+            <w:proofErr w:type="spellEnd"/>
+            <w:r>
+              <w:rPr>
+                <w:sz w:val="24"/>
+              </w:rPr>
+              <w:t xml:space="preserve">': 57, </w:t>
+            </w:r>
+            <w:proofErr w:type="spellStart"/>
+            <w:r>
+              <w:rPr>
+                <w:sz w:val="24"/>
+              </w:rPr>
+              <w:t>u'_id</w:t>
+            </w:r>
+            <w:proofErr w:type="spellEnd"/>
+            <w:r>
+              <w:rPr>
+                <w:sz w:val="24"/>
+              </w:rPr>
+              <w:t xml:space="preserve">': </w:t>
+            </w:r>
+            <w:proofErr w:type="spellStart"/>
+            <w:r>
+              <w:rPr>
+                <w:sz w:val="24"/>
+              </w:rPr>
+              <w:t>u'fuel</w:t>
+            </w:r>
+            <w:proofErr w:type="spellEnd"/>
+            <w:r>
+              <w:rPr>
+                <w:sz w:val="24"/>
+              </w:rPr>
+              <w:t>'}</w:t>
+            </w:r>
+          </w:p>
+          <w:p>
+            <w:pPr>
+              <w:contextualSpacing/>
+              <w:mirrorIndents/>
+              <w:rPr>
+                <w:sz w:val="24"/>
+              </w:rPr>
+            </w:pPr>
+            <w:r>
+              <w:rPr>
+                <w:sz w:val="24"/>
+              </w:rPr>
+              <w:t>{</w:t>
+            </w:r>
+            <w:proofErr w:type="spellStart"/>
+            <w:r>
+              <w:rPr>
+                <w:sz w:val="24"/>
+              </w:rPr>
+              <w:t>u'count</w:t>
+            </w:r>
+            <w:proofErr w:type="spellEnd"/>
+            <w:r>
+              <w:rPr>
+                <w:sz w:val="24"/>
+              </w:rPr>
+              <w:t xml:space="preserve">': 49, </w:t>
+            </w:r>
+            <w:proofErr w:type="spellStart"/>
+            <w:r>
+              <w:rPr>
+                <w:sz w:val="24"/>
+              </w:rPr>
+              <w:t>u'_id</w:t>
+            </w:r>
+            <w:proofErr w:type="spellEnd"/>
+            <w:r>
+              <w:rPr>
+                <w:sz w:val="24"/>
+              </w:rPr>
+              <w:t xml:space="preserve">': </w:t>
+            </w:r>
+            <w:proofErr w:type="spellStart"/>
+            <w:r>
+              <w:rPr>
+                <w:sz w:val="24"/>
+              </w:rPr>
+              <w:t>u'fast_food</w:t>
+            </w:r>
+            <w:proofErr w:type="spellEnd"/>
+            <w:r>
+              <w:rPr>
+                <w:sz w:val="24"/>
+              </w:rPr>
+              <w:t>'}</w:t>
+            </w:r>
+          </w:p>
+          <w:p>
+            <w:pPr>
+              <w:contextualSpacing/>
+              <w:mirrorIndents/>
+              <w:rPr>
+                <w:sz w:val="24"/>
+              </w:rPr>
+            </w:pPr>
           </w:p>
           <w:p>
             <w:pPr>
@@ -3985,29 +6299,35 @@
                 <w:b/>
                 <w:sz w:val="24"/>
               </w:rPr>
-              <w:t># Number of One Time users</w:t>
-            </w:r>
-          </w:p>
-          <w:p>
-            <w:pPr>
-              <w:contextualSpacing/>
-              <w:mirrorIndents/>
-              <w:rPr>
-                <w:sz w:val="24"/>
-              </w:rPr>
-            </w:pPr>
-            <w:r>
-              <w:rPr>
-                <w:sz w:val="24"/>
-              </w:rPr>
-              <w:t xml:space="preserve">In: </w:t>
-            </w:r>
-            <w:proofErr w:type="spellStart"/>
-            <w:r>
-              <w:rPr>
-                <w:sz w:val="24"/>
-              </w:rPr>
-              <w:t>one_time_users</w:t>
+              <w:t># Number of types of Amenities</w:t>
+            </w:r>
+          </w:p>
+          <w:p>
+            <w:pPr>
+              <w:contextualSpacing/>
+              <w:mirrorIndents/>
+              <w:rPr>
+                <w:sz w:val="24"/>
+              </w:rPr>
+            </w:pPr>
+            <w:r>
+              <w:rPr>
+                <w:sz w:val="24"/>
+              </w:rPr>
+              <w:t>In:</w:t>
+            </w:r>
+            <w:r>
+              <w:rPr>
+                <w:sz w:val="24"/>
+              </w:rPr>
+              <w:t xml:space="preserve">    </w:t>
+            </w:r>
+            <w:proofErr w:type="spellStart"/>
+            <w:r>
+              <w:rPr>
+                <w:sz w:val="24"/>
+              </w:rPr>
+              <w:t>num_metros</w:t>
             </w:r>
             <w:proofErr w:type="spellEnd"/>
             <w:r>
@@ -4028,211 +6348,301 @@
               <w:rPr>
                 <w:sz w:val="24"/>
               </w:rPr>
-              <w:t>([ {</w:t>
-            </w:r>
-          </w:p>
-          <w:p>
-            <w:pPr>
-              <w:contextualSpacing/>
-              <w:mirrorIndents/>
-              <w:rPr>
-                <w:sz w:val="24"/>
-              </w:rPr>
-            </w:pPr>
-            <w:r>
-              <w:rPr>
-                <w:sz w:val="24"/>
-              </w:rPr>
-              <w:t xml:space="preserve">                                        "$group": {</w:t>
-            </w:r>
-          </w:p>
-          <w:p>
-            <w:pPr>
-              <w:contextualSpacing/>
-              <w:mirrorIndents/>
-              <w:rPr>
-                <w:sz w:val="24"/>
-              </w:rPr>
-            </w:pPr>
-            <w:r>
-              <w:rPr>
-                <w:sz w:val="24"/>
-              </w:rPr>
-              <w:t xml:space="preserve">                                            "_id": "$</w:t>
-            </w:r>
-            <w:proofErr w:type="spellStart"/>
-            <w:r>
-              <w:rPr>
-                <w:sz w:val="24"/>
-              </w:rPr>
-              <w:t>created.user</w:t>
-            </w:r>
-            <w:proofErr w:type="spellEnd"/>
-            <w:r>
-              <w:rPr>
-                <w:sz w:val="24"/>
-              </w:rPr>
-              <w:t>",</w:t>
-            </w:r>
-          </w:p>
-          <w:p>
-            <w:pPr>
-              <w:contextualSpacing/>
-              <w:mirrorIndents/>
-              <w:rPr>
-                <w:sz w:val="24"/>
-              </w:rPr>
-            </w:pPr>
-            <w:r>
-              <w:rPr>
-                <w:sz w:val="24"/>
-              </w:rPr>
-              <w:t xml:space="preserve">                                            "count": { "$sum" : 1}</w:t>
-            </w:r>
-          </w:p>
-          <w:p>
-            <w:pPr>
-              <w:contextualSpacing/>
-              <w:mirrorIndents/>
-              <w:rPr>
-                <w:sz w:val="24"/>
-              </w:rPr>
-            </w:pPr>
-            <w:r>
-              <w:rPr>
-                <w:sz w:val="24"/>
-              </w:rPr>
-              <w:t xml:space="preserve">                                            }</w:t>
-            </w:r>
-          </w:p>
-          <w:p>
-            <w:pPr>
-              <w:contextualSpacing/>
-              <w:mirrorIndents/>
-              <w:rPr>
-                <w:sz w:val="24"/>
-              </w:rPr>
-            </w:pPr>
-            <w:r>
-              <w:rPr>
-                <w:sz w:val="24"/>
-              </w:rPr>
-              <w:t xml:space="preserve">                                        },</w:t>
-            </w:r>
-          </w:p>
-          <w:p>
-            <w:pPr>
-              <w:contextualSpacing/>
-              <w:mirrorIndents/>
-              <w:rPr>
-                <w:sz w:val="24"/>
-              </w:rPr>
-            </w:pPr>
-            <w:r>
-              <w:rPr>
-                <w:sz w:val="24"/>
-              </w:rPr>
-              <w:t xml:space="preserve">                                        {</w:t>
-            </w:r>
-          </w:p>
-          <w:p>
-            <w:pPr>
-              <w:contextualSpacing/>
-              <w:mirrorIndents/>
-              <w:rPr>
-                <w:sz w:val="24"/>
-              </w:rPr>
-            </w:pPr>
-            <w:r>
-              <w:rPr>
-                <w:sz w:val="24"/>
-              </w:rPr>
-              <w:t xml:space="preserve">                                        "$match": {</w:t>
-            </w:r>
-          </w:p>
-          <w:p>
-            <w:pPr>
-              <w:contextualSpacing/>
-              <w:mirrorIndents/>
-              <w:rPr>
-                <w:sz w:val="24"/>
-              </w:rPr>
-            </w:pPr>
-            <w:r>
-              <w:rPr>
-                <w:sz w:val="24"/>
-              </w:rPr>
-              <w:t xml:space="preserve">                                            "count" : 1</w:t>
-            </w:r>
-          </w:p>
-          <w:p>
-            <w:pPr>
-              <w:contextualSpacing/>
-              <w:mirrorIndents/>
-              <w:rPr>
-                <w:sz w:val="24"/>
-              </w:rPr>
-            </w:pPr>
-            <w:r>
-              <w:rPr>
-                <w:sz w:val="24"/>
-              </w:rPr>
-              <w:t xml:space="preserve">                                            }</w:t>
-            </w:r>
-          </w:p>
-          <w:p>
-            <w:pPr>
-              <w:contextualSpacing/>
-              <w:mirrorIndents/>
-              <w:rPr>
-                <w:sz w:val="24"/>
-              </w:rPr>
-            </w:pPr>
-            <w:r>
-              <w:rPr>
-                <w:sz w:val="24"/>
-              </w:rPr>
-              <w:t xml:space="preserve">                                        }</w:t>
-            </w:r>
-          </w:p>
-          <w:p>
-            <w:pPr>
-              <w:contextualSpacing/>
-              <w:mirrorIndents/>
-              <w:rPr>
-                <w:sz w:val="24"/>
-              </w:rPr>
-            </w:pPr>
-            <w:r>
-              <w:rPr>
-                <w:sz w:val="24"/>
-              </w:rPr>
-              <w:t xml:space="preserve">                                    ])</w:t>
-            </w:r>
-          </w:p>
-          <w:p>
-            <w:pPr>
-              <w:contextualSpacing/>
-              <w:mirrorIndents/>
-              <w:rPr>
-                <w:sz w:val="24"/>
-              </w:rPr>
-            </w:pPr>
-            <w:r>
-              <w:rPr>
-                <w:sz w:val="24"/>
-              </w:rPr>
-              <w:t xml:space="preserve">    count = 0</w:t>
-            </w:r>
-          </w:p>
-          <w:p>
-            <w:pPr>
-              <w:contextualSpacing/>
-              <w:mirrorIndents/>
-              <w:rPr>
-                <w:sz w:val="24"/>
-              </w:rPr>
-            </w:pPr>
+              <w:t>([</w:t>
+            </w:r>
+          </w:p>
+          <w:p>
+            <w:pPr>
+              <w:contextualSpacing/>
+              <w:mirrorIndents/>
+              <w:rPr>
+                <w:sz w:val="24"/>
+              </w:rPr>
+            </w:pPr>
+            <w:r>
+              <w:rPr>
+                <w:sz w:val="24"/>
+              </w:rPr>
+              <w:t xml:space="preserve">            {</w:t>
+            </w:r>
+          </w:p>
+          <w:p>
+            <w:pPr>
+              <w:contextualSpacing/>
+              <w:mirrorIndents/>
+              <w:rPr>
+                <w:sz w:val="24"/>
+              </w:rPr>
+            </w:pPr>
+            <w:r>
+              <w:rPr>
+                <w:sz w:val="24"/>
+              </w:rPr>
+              <w:t xml:space="preserve">            "$match": {"amenity": {"$ne": None}}</w:t>
+            </w:r>
+          </w:p>
+          <w:p>
+            <w:pPr>
+              <w:contextualSpacing/>
+              <w:mirrorIndents/>
+              <w:rPr>
+                <w:sz w:val="24"/>
+              </w:rPr>
+            </w:pPr>
+            <w:r>
+              <w:rPr>
+                <w:sz w:val="24"/>
+              </w:rPr>
+              <w:t xml:space="preserve">            },</w:t>
+            </w:r>
+          </w:p>
+          <w:p>
+            <w:pPr>
+              <w:contextualSpacing/>
+              <w:mirrorIndents/>
+              <w:rPr>
+                <w:sz w:val="24"/>
+              </w:rPr>
+            </w:pPr>
+            <w:r>
+              <w:rPr>
+                <w:sz w:val="24"/>
+              </w:rPr>
+              <w:t xml:space="preserve">            {</w:t>
+            </w:r>
+          </w:p>
+          <w:p>
+            <w:pPr>
+              <w:contextualSpacing/>
+              <w:mirrorIndents/>
+              <w:rPr>
+                <w:sz w:val="24"/>
+              </w:rPr>
+            </w:pPr>
+            <w:r>
+              <w:rPr>
+                <w:sz w:val="24"/>
+              </w:rPr>
+              <w:t xml:space="preserve">            "$group": {"_id": "$amenity"}</w:t>
+            </w:r>
+          </w:p>
+          <w:p>
+            <w:pPr>
+              <w:contextualSpacing/>
+              <w:mirrorIndents/>
+              <w:rPr>
+                <w:sz w:val="24"/>
+              </w:rPr>
+            </w:pPr>
+            <w:r>
+              <w:rPr>
+                <w:sz w:val="24"/>
+              </w:rPr>
+              <w:t xml:space="preserve">            },</w:t>
+            </w:r>
+          </w:p>
+          <w:p>
+            <w:pPr>
+              <w:contextualSpacing/>
+              <w:mirrorIndents/>
+              <w:rPr>
+                <w:sz w:val="24"/>
+              </w:rPr>
+            </w:pPr>
+            <w:r>
+              <w:rPr>
+                <w:sz w:val="24"/>
+              </w:rPr>
+              <w:t xml:space="preserve">            {</w:t>
+            </w:r>
+          </w:p>
+          <w:p>
+            <w:pPr>
+              <w:contextualSpacing/>
+              <w:mirrorIndents/>
+              <w:rPr>
+                <w:sz w:val="24"/>
+              </w:rPr>
+            </w:pPr>
+            <w:r>
+              <w:rPr>
+                <w:sz w:val="24"/>
+              </w:rPr>
+              <w:t xml:space="preserve">            "$group": {"_id": None, "count": {"$sum": 1}}</w:t>
+            </w:r>
+          </w:p>
+          <w:p>
+            <w:pPr>
+              <w:contextualSpacing/>
+              <w:mirrorIndents/>
+              <w:rPr>
+                <w:sz w:val="24"/>
+              </w:rPr>
+            </w:pPr>
+            <w:r>
+              <w:rPr>
+                <w:sz w:val="24"/>
+              </w:rPr>
+              <w:t xml:space="preserve">            }</w:t>
+            </w:r>
+          </w:p>
+          <w:p>
+            <w:pPr>
+              <w:contextualSpacing/>
+              <w:mirrorIndents/>
+              <w:rPr>
+                <w:sz w:val="24"/>
+              </w:rPr>
+            </w:pPr>
+            <w:r>
+              <w:rPr>
+                <w:sz w:val="24"/>
+              </w:rPr>
+              <w:t xml:space="preserve">        ])</w:t>
+            </w:r>
+          </w:p>
+          <w:p>
+            <w:pPr>
+              <w:contextualSpacing/>
+              <w:mirrorIndents/>
+              <w:rPr>
+                <w:sz w:val="24"/>
+              </w:rPr>
+            </w:pPr>
+            <w:r>
+              <w:rPr>
+                <w:sz w:val="24"/>
+              </w:rPr>
+              <w:t xml:space="preserve">    for </w:t>
+            </w:r>
+            <w:proofErr w:type="spellStart"/>
+            <w:r>
+              <w:rPr>
+                <w:sz w:val="24"/>
+              </w:rPr>
+              <w:t>i</w:t>
+            </w:r>
+            <w:proofErr w:type="spellEnd"/>
+            <w:r>
+              <w:rPr>
+                <w:sz w:val="24"/>
+              </w:rPr>
+              <w:t xml:space="preserve"> in </w:t>
+            </w:r>
+            <w:proofErr w:type="spellStart"/>
+            <w:r>
+              <w:rPr>
+                <w:sz w:val="24"/>
+              </w:rPr>
+              <w:t>num_metros</w:t>
+            </w:r>
+            <w:proofErr w:type="spellEnd"/>
+            <w:r>
+              <w:rPr>
+                <w:sz w:val="24"/>
+              </w:rPr>
+              <w:t>:</w:t>
+            </w:r>
+          </w:p>
+          <w:p>
+            <w:pPr>
+              <w:contextualSpacing/>
+              <w:mirrorIndents/>
+              <w:rPr>
+                <w:sz w:val="24"/>
+              </w:rPr>
+            </w:pPr>
+            <w:r>
+              <w:rPr>
+                <w:sz w:val="24"/>
+              </w:rPr>
+              <w:lastRenderedPageBreak/>
+              <w:t xml:space="preserve">        print "\</w:t>
+            </w:r>
+            <w:proofErr w:type="spellStart"/>
+            <w:r>
+              <w:rPr>
+                <w:sz w:val="24"/>
+              </w:rPr>
+              <w:t>nNumber</w:t>
+            </w:r>
+            <w:proofErr w:type="spellEnd"/>
+            <w:r>
+              <w:rPr>
+                <w:sz w:val="24"/>
+              </w:rPr>
+              <w:t xml:space="preserve"> of Amenities:", </w:t>
+            </w:r>
+            <w:proofErr w:type="spellStart"/>
+            <w:r>
+              <w:rPr>
+                <w:sz w:val="24"/>
+              </w:rPr>
+              <w:t>i</w:t>
+            </w:r>
+            <w:proofErr w:type="spellEnd"/>
+            <w:r>
+              <w:rPr>
+                <w:sz w:val="24"/>
+              </w:rPr>
+              <w:t>["count"]</w:t>
+            </w:r>
+          </w:p>
+          <w:p>
+            <w:pPr>
+              <w:contextualSpacing/>
+              <w:mirrorIndents/>
+              <w:rPr>
+                <w:sz w:val="24"/>
+              </w:rPr>
+            </w:pPr>
+            <w:r>
+              <w:rPr>
+                <w:sz w:val="24"/>
+              </w:rPr>
+              <w:t>out: 59</w:t>
+            </w:r>
+          </w:p>
+          <w:p>
+            <w:pPr>
+              <w:contextualSpacing/>
+              <w:mirrorIndents/>
+              <w:rPr>
+                <w:sz w:val="24"/>
+              </w:rPr>
+            </w:pPr>
+          </w:p>
+          <w:p>
+            <w:pPr>
+              <w:contextualSpacing/>
+              <w:mirrorIndents/>
+              <w:rPr>
+                <w:b/>
+                <w:sz w:val="24"/>
+              </w:rPr>
+            </w:pPr>
+            <w:r>
+              <w:rPr>
+                <w:b/>
+                <w:sz w:val="24"/>
+              </w:rPr>
+              <w:t># Number of amenities exists in the data</w:t>
+            </w:r>
+          </w:p>
+          <w:p>
+            <w:pPr>
+              <w:contextualSpacing/>
+              <w:mirrorIndents/>
+              <w:rPr>
+                <w:sz w:val="24"/>
+              </w:rPr>
+            </w:pPr>
+            <w:r>
+              <w:rPr>
+                <w:sz w:val="24"/>
+              </w:rPr>
+              <w:t>In:</w:t>
+            </w:r>
             <w:r>
               <w:rPr>
                 <w:sz w:val="24"/>
@@ -4244,36 +6654,169 @@
               <w:rPr>
                 <w:sz w:val="24"/>
               </w:rPr>
-              <w:t>one_time_users_list</w:t>
-            </w:r>
-            <w:proofErr w:type="spellEnd"/>
-            <w:r>
-              <w:rPr>
-                <w:sz w:val="24"/>
-              </w:rPr>
-              <w:t xml:space="preserve"> = []</w:t>
-            </w:r>
-          </w:p>
-          <w:p>
-            <w:pPr>
-              <w:contextualSpacing/>
-              <w:mirrorIndents/>
-              <w:rPr>
-                <w:sz w:val="24"/>
-              </w:rPr>
-            </w:pPr>
-            <w:r>
-              <w:rPr>
-                <w:sz w:val="24"/>
-              </w:rPr>
-              <w:t xml:space="preserve">    for user in </w:t>
-            </w:r>
-            <w:proofErr w:type="spellStart"/>
-            <w:r>
-              <w:rPr>
-                <w:sz w:val="24"/>
-              </w:rPr>
-              <w:t>one_time_users</w:t>
+              <w:t>num_metros</w:t>
+            </w:r>
+            <w:proofErr w:type="spellEnd"/>
+            <w:r>
+              <w:rPr>
+                <w:sz w:val="24"/>
+              </w:rPr>
+              <w:t xml:space="preserve"> = </w:t>
+            </w:r>
+            <w:proofErr w:type="spellStart"/>
+            <w:r>
+              <w:rPr>
+                <w:sz w:val="24"/>
+              </w:rPr>
+              <w:t>db.map.aggregate</w:t>
+            </w:r>
+            <w:proofErr w:type="spellEnd"/>
+            <w:r>
+              <w:rPr>
+                <w:sz w:val="24"/>
+              </w:rPr>
+              <w:t>([</w:t>
+            </w:r>
+          </w:p>
+          <w:p>
+            <w:pPr>
+              <w:contextualSpacing/>
+              <w:mirrorIndents/>
+              <w:rPr>
+                <w:sz w:val="24"/>
+              </w:rPr>
+            </w:pPr>
+            <w:r>
+              <w:rPr>
+                <w:sz w:val="24"/>
+              </w:rPr>
+              <w:t xml:space="preserve">            {</w:t>
+            </w:r>
+          </w:p>
+          <w:p>
+            <w:pPr>
+              <w:contextualSpacing/>
+              <w:mirrorIndents/>
+              <w:rPr>
+                <w:sz w:val="24"/>
+              </w:rPr>
+            </w:pPr>
+            <w:r>
+              <w:rPr>
+                <w:sz w:val="24"/>
+              </w:rPr>
+              <w:t xml:space="preserve">            "$match": {"amenity": {"$ne": None}}</w:t>
+            </w:r>
+          </w:p>
+          <w:p>
+            <w:pPr>
+              <w:contextualSpacing/>
+              <w:mirrorIndents/>
+              <w:rPr>
+                <w:sz w:val="24"/>
+              </w:rPr>
+            </w:pPr>
+            <w:r>
+              <w:rPr>
+                <w:sz w:val="24"/>
+              </w:rPr>
+              <w:t xml:space="preserve">            },</w:t>
+            </w:r>
+          </w:p>
+          <w:p>
+            <w:pPr>
+              <w:contextualSpacing/>
+              <w:mirrorIndents/>
+              <w:rPr>
+                <w:sz w:val="24"/>
+              </w:rPr>
+            </w:pPr>
+            <w:r>
+              <w:rPr>
+                <w:sz w:val="24"/>
+              </w:rPr>
+              <w:t xml:space="preserve">            {</w:t>
+            </w:r>
+          </w:p>
+          <w:p>
+            <w:pPr>
+              <w:contextualSpacing/>
+              <w:mirrorIndents/>
+              <w:rPr>
+                <w:sz w:val="24"/>
+              </w:rPr>
+            </w:pPr>
+            <w:r>
+              <w:rPr>
+                <w:sz w:val="24"/>
+              </w:rPr>
+              <w:t xml:space="preserve">            "$group": {"_id": None, "count": {"$sum": 1}}</w:t>
+            </w:r>
+          </w:p>
+          <w:p>
+            <w:pPr>
+              <w:contextualSpacing/>
+              <w:mirrorIndents/>
+              <w:rPr>
+                <w:sz w:val="24"/>
+              </w:rPr>
+            </w:pPr>
+            <w:r>
+              <w:rPr>
+                <w:sz w:val="24"/>
+              </w:rPr>
+              <w:t xml:space="preserve">            }</w:t>
+            </w:r>
+          </w:p>
+          <w:p>
+            <w:pPr>
+              <w:contextualSpacing/>
+              <w:mirrorIndents/>
+              <w:rPr>
+                <w:sz w:val="24"/>
+              </w:rPr>
+            </w:pPr>
+            <w:r>
+              <w:rPr>
+                <w:sz w:val="24"/>
+              </w:rPr>
+              <w:t xml:space="preserve">        ])</w:t>
+            </w:r>
+          </w:p>
+          <w:p>
+            <w:pPr>
+              <w:contextualSpacing/>
+              <w:mirrorIndents/>
+              <w:rPr>
+                <w:sz w:val="24"/>
+              </w:rPr>
+            </w:pPr>
+            <w:r>
+              <w:rPr>
+                <w:sz w:val="24"/>
+              </w:rPr>
+              <w:t xml:space="preserve">    for </w:t>
+            </w:r>
+            <w:proofErr w:type="spellStart"/>
+            <w:r>
+              <w:rPr>
+                <w:sz w:val="24"/>
+              </w:rPr>
+              <w:t>i</w:t>
+            </w:r>
+            <w:proofErr w:type="spellEnd"/>
+            <w:r>
+              <w:rPr>
+                <w:sz w:val="24"/>
+              </w:rPr>
+              <w:t xml:space="preserve"> in </w:t>
+            </w:r>
+            <w:proofErr w:type="spellStart"/>
+            <w:r>
+              <w:rPr>
+                <w:sz w:val="24"/>
+              </w:rPr>
+              <w:t>num_metros</w:t>
             </w:r>
             <w:proofErr w:type="spellEnd"/>
             <w:r>
@@ -4295,66 +6838,36 @@
               <w:rPr>
                 <w:sz w:val="24"/>
               </w:rPr>
-              <w:t xml:space="preserve">        </w:t>
-            </w:r>
-            <w:proofErr w:type="spellStart"/>
-            <w:r>
-              <w:rPr>
-                <w:sz w:val="24"/>
-              </w:rPr>
-              <w:t>one_time_users_list.append</w:t>
-            </w:r>
-            <w:proofErr w:type="spellEnd"/>
-            <w:r>
-              <w:rPr>
-                <w:sz w:val="24"/>
-              </w:rPr>
-              <w:t>(user)</w:t>
-            </w:r>
-          </w:p>
-          <w:p>
-            <w:pPr>
-              <w:contextualSpacing/>
-              <w:mirrorIndents/>
-              <w:rPr>
-                <w:sz w:val="24"/>
-              </w:rPr>
-            </w:pPr>
-            <w:r>
-              <w:rPr>
-                <w:sz w:val="24"/>
-              </w:rPr>
-              <w:t xml:space="preserve">        count += 1</w:t>
-            </w:r>
-          </w:p>
-          <w:p>
-            <w:pPr>
-              <w:contextualSpacing/>
-              <w:mirrorIndents/>
-              <w:rPr>
-                <w:sz w:val="24"/>
-              </w:rPr>
-            </w:pPr>
-            <w:r>
-              <w:rPr>
-                <w:sz w:val="24"/>
-              </w:rPr>
-              <w:t xml:space="preserve">    count</w:t>
-            </w:r>
-          </w:p>
-          <w:p>
-            <w:pPr>
-              <w:contextualSpacing/>
-              <w:mirrorIndents/>
-              <w:rPr>
-                <w:sz w:val="24"/>
-              </w:rPr>
-            </w:pPr>
-            <w:r>
-              <w:rPr>
-                <w:sz w:val="24"/>
-              </w:rPr>
-              <w:t>out: 108</w:t>
+              <w:t xml:space="preserve">        print </w:t>
+            </w:r>
+            <w:proofErr w:type="spellStart"/>
+            <w:r>
+              <w:rPr>
+                <w:sz w:val="24"/>
+              </w:rPr>
+              <w:t>i</w:t>
+            </w:r>
+            <w:proofErr w:type="spellEnd"/>
+            <w:r>
+              <w:rPr>
+                <w:sz w:val="24"/>
+              </w:rPr>
+              <w:t>["count"]</w:t>
+            </w:r>
+          </w:p>
+          <w:p>
+            <w:pPr>
+              <w:contextualSpacing/>
+              <w:mirrorIndents/>
+              <w:rPr>
+                <w:sz w:val="24"/>
+              </w:rPr>
+            </w:pPr>
+            <w:r>
+              <w:rPr>
+                <w:sz w:val="24"/>
+              </w:rPr>
+              <w:t>out: 872</w:t>
             </w:r>
           </w:p>
           <w:p>
@@ -4380,22 +6893,28 @@
                 <w:b/>
                 <w:sz w:val="24"/>
               </w:rPr>
-              <w:t># Top Amenities</w:t>
-            </w:r>
-          </w:p>
-          <w:p>
-            <w:pPr>
-              <w:contextualSpacing/>
-              <w:mirrorIndents/>
-              <w:rPr>
-                <w:sz w:val="24"/>
-              </w:rPr>
-            </w:pPr>
-            <w:r>
-              <w:rPr>
-                <w:sz w:val="24"/>
-              </w:rPr>
-              <w:t xml:space="preserve">In: </w:t>
+              <w:t># Number of Schools</w:t>
+            </w:r>
+          </w:p>
+          <w:p>
+            <w:pPr>
+              <w:contextualSpacing/>
+              <w:mirrorIndents/>
+              <w:rPr>
+                <w:sz w:val="24"/>
+              </w:rPr>
+            </w:pPr>
+            <w:r>
+              <w:rPr>
+                <w:sz w:val="24"/>
+              </w:rPr>
+              <w:t>In:</w:t>
+            </w:r>
+            <w:r>
+              <w:rPr>
+                <w:sz w:val="24"/>
+              </w:rPr>
+              <w:t xml:space="preserve">    </w:t>
             </w:r>
             <w:proofErr w:type="spellStart"/>
             <w:r>
@@ -4453,7 +6972,7 @@
               <w:rPr>
                 <w:sz w:val="24"/>
               </w:rPr>
-              <w:t xml:space="preserve">            "$match": {"amenity": {"$ne": None}}</w:t>
+              <w:t xml:space="preserve">            "$match": {"amenity": "school"}</w:t>
             </w:r>
           </w:p>
           <w:p>
@@ -4498,97 +7017,7 @@
               <w:rPr>
                 <w:sz w:val="24"/>
               </w:rPr>
-              <w:t xml:space="preserve">            "$group": {"_id": "$amenity", "count": {"$sum": 1}}</w:t>
-            </w:r>
-          </w:p>
-          <w:p>
-            <w:pPr>
-              <w:contextualSpacing/>
-              <w:mirrorIndents/>
-              <w:rPr>
-                <w:sz w:val="24"/>
-              </w:rPr>
-            </w:pPr>
-            <w:r>
-              <w:rPr>
-                <w:sz w:val="24"/>
-              </w:rPr>
-              <w:t xml:space="preserve">            },</w:t>
-            </w:r>
-          </w:p>
-          <w:p>
-            <w:pPr>
-              <w:contextualSpacing/>
-              <w:mirrorIndents/>
-              <w:rPr>
-                <w:sz w:val="24"/>
-              </w:rPr>
-            </w:pPr>
-            <w:r>
-              <w:rPr>
-                <w:sz w:val="24"/>
-              </w:rPr>
-              <w:t xml:space="preserve">            {</w:t>
-            </w:r>
-          </w:p>
-          <w:p>
-            <w:pPr>
-              <w:contextualSpacing/>
-              <w:mirrorIndents/>
-              <w:rPr>
-                <w:sz w:val="24"/>
-              </w:rPr>
-            </w:pPr>
-            <w:r>
-              <w:rPr>
-                <w:sz w:val="24"/>
-              </w:rPr>
-              <w:t xml:space="preserve">            "$sort" : {"count": -1}</w:t>
-            </w:r>
-          </w:p>
-          <w:p>
-            <w:pPr>
-              <w:contextualSpacing/>
-              <w:mirrorIndents/>
-              <w:rPr>
-                <w:sz w:val="24"/>
-              </w:rPr>
-            </w:pPr>
-            <w:r>
-              <w:rPr>
-                <w:sz w:val="24"/>
-              </w:rPr>
-              <w:t xml:space="preserve">            },</w:t>
-            </w:r>
-          </w:p>
-          <w:p>
-            <w:pPr>
-              <w:contextualSpacing/>
-              <w:mirrorIndents/>
-              <w:rPr>
-                <w:sz w:val="24"/>
-              </w:rPr>
-            </w:pPr>
-            <w:r>
-              <w:rPr>
-                <w:sz w:val="24"/>
-              </w:rPr>
-              <w:t xml:space="preserve">            {</w:t>
-            </w:r>
-          </w:p>
-          <w:p>
-            <w:pPr>
-              <w:contextualSpacing/>
-              <w:mirrorIndents/>
-              <w:rPr>
-                <w:sz w:val="24"/>
-              </w:rPr>
-            </w:pPr>
-            <w:r>
-              <w:rPr>
-                <w:sz w:val="24"/>
-              </w:rPr>
-              <w:t xml:space="preserve">            "$limit": 5</w:t>
+              <w:t xml:space="preserve">            "$group": {"_id": None, "count":{"$sum":1}}</w:t>
             </w:r>
           </w:p>
           <w:p>
@@ -4676,1147 +7105,6 @@
               <w:rPr>
                 <w:sz w:val="24"/>
               </w:rPr>
-              <w:t xml:space="preserve">        print </w:t>
-            </w:r>
-            <w:proofErr w:type="spellStart"/>
-            <w:r>
-              <w:rPr>
-                <w:sz w:val="24"/>
-              </w:rPr>
-              <w:t>i</w:t>
-            </w:r>
-            <w:proofErr w:type="spellEnd"/>
-          </w:p>
-          <w:p>
-            <w:pPr>
-              <w:contextualSpacing/>
-              <w:mirrorIndents/>
-              <w:rPr>
-                <w:sz w:val="24"/>
-              </w:rPr>
-            </w:pPr>
-            <w:r>
-              <w:rPr>
-                <w:sz w:val="24"/>
-              </w:rPr>
-              <w:t>out:</w:t>
-            </w:r>
-          </w:p>
-          <w:p>
-            <w:pPr>
-              <w:contextualSpacing/>
-              <w:mirrorIndents/>
-              <w:rPr>
-                <w:sz w:val="24"/>
-              </w:rPr>
-            </w:pPr>
-            <w:r>
-              <w:rPr>
-                <w:sz w:val="24"/>
-              </w:rPr>
-              <w:t>{</w:t>
-            </w:r>
-            <w:proofErr w:type="spellStart"/>
-            <w:r>
-              <w:rPr>
-                <w:sz w:val="24"/>
-              </w:rPr>
-              <w:t>u'count</w:t>
-            </w:r>
-            <w:proofErr w:type="spellEnd"/>
-            <w:r>
-              <w:rPr>
-                <w:sz w:val="24"/>
-              </w:rPr>
-              <w:t xml:space="preserve">': 173, </w:t>
-            </w:r>
-            <w:proofErr w:type="spellStart"/>
-            <w:r>
-              <w:rPr>
-                <w:sz w:val="24"/>
-              </w:rPr>
-              <w:t>u'_id</w:t>
-            </w:r>
-            <w:proofErr w:type="spellEnd"/>
-            <w:r>
-              <w:rPr>
-                <w:sz w:val="24"/>
-              </w:rPr>
-              <w:t xml:space="preserve">': </w:t>
-            </w:r>
-            <w:proofErr w:type="spellStart"/>
-            <w:r>
-              <w:rPr>
-                <w:sz w:val="24"/>
-              </w:rPr>
-              <w:t>u'restaurant</w:t>
-            </w:r>
-            <w:proofErr w:type="spellEnd"/>
-            <w:r>
-              <w:rPr>
-                <w:sz w:val="24"/>
-              </w:rPr>
-              <w:t>'}</w:t>
-            </w:r>
-          </w:p>
-          <w:p>
-            <w:pPr>
-              <w:contextualSpacing/>
-              <w:mirrorIndents/>
-              <w:rPr>
-                <w:sz w:val="24"/>
-              </w:rPr>
-            </w:pPr>
-            <w:r>
-              <w:rPr>
-                <w:sz w:val="24"/>
-              </w:rPr>
-              <w:lastRenderedPageBreak/>
-              <w:t>{</w:t>
-            </w:r>
-            <w:proofErr w:type="spellStart"/>
-            <w:r>
-              <w:rPr>
-                <w:sz w:val="24"/>
-              </w:rPr>
-              <w:t>u'count</w:t>
-            </w:r>
-            <w:proofErr w:type="spellEnd"/>
-            <w:r>
-              <w:rPr>
-                <w:sz w:val="24"/>
-              </w:rPr>
-              <w:t xml:space="preserve">': 101, </w:t>
-            </w:r>
-            <w:proofErr w:type="spellStart"/>
-            <w:r>
-              <w:rPr>
-                <w:sz w:val="24"/>
-              </w:rPr>
-              <w:t>u'_id</w:t>
-            </w:r>
-            <w:proofErr w:type="spellEnd"/>
-            <w:r>
-              <w:rPr>
-                <w:sz w:val="24"/>
-              </w:rPr>
-              <w:t xml:space="preserve">': </w:t>
-            </w:r>
-            <w:proofErr w:type="spellStart"/>
-            <w:r>
-              <w:rPr>
-                <w:sz w:val="24"/>
-              </w:rPr>
-              <w:t>u'place_of_worship</w:t>
-            </w:r>
-            <w:proofErr w:type="spellEnd"/>
-            <w:r>
-              <w:rPr>
-                <w:sz w:val="24"/>
-              </w:rPr>
-              <w:t>'}</w:t>
-            </w:r>
-          </w:p>
-          <w:p>
-            <w:pPr>
-              <w:contextualSpacing/>
-              <w:mirrorIndents/>
-              <w:rPr>
-                <w:sz w:val="24"/>
-              </w:rPr>
-            </w:pPr>
-            <w:r>
-              <w:rPr>
-                <w:sz w:val="24"/>
-              </w:rPr>
-              <w:t>{</w:t>
-            </w:r>
-            <w:proofErr w:type="spellStart"/>
-            <w:r>
-              <w:rPr>
-                <w:sz w:val="24"/>
-              </w:rPr>
-              <w:t>u'count</w:t>
-            </w:r>
-            <w:proofErr w:type="spellEnd"/>
-            <w:r>
-              <w:rPr>
-                <w:sz w:val="24"/>
-              </w:rPr>
-              <w:t xml:space="preserve">': 79, </w:t>
-            </w:r>
-            <w:proofErr w:type="spellStart"/>
-            <w:r>
-              <w:rPr>
-                <w:sz w:val="24"/>
-              </w:rPr>
-              <w:t>u'_id</w:t>
-            </w:r>
-            <w:proofErr w:type="spellEnd"/>
-            <w:r>
-              <w:rPr>
-                <w:sz w:val="24"/>
-              </w:rPr>
-              <w:t xml:space="preserve">': </w:t>
-            </w:r>
-            <w:proofErr w:type="spellStart"/>
-            <w:r>
-              <w:rPr>
-                <w:sz w:val="24"/>
-              </w:rPr>
-              <w:t>u'school</w:t>
-            </w:r>
-            <w:proofErr w:type="spellEnd"/>
-            <w:r>
-              <w:rPr>
-                <w:sz w:val="24"/>
-              </w:rPr>
-              <w:t>'}</w:t>
-            </w:r>
-          </w:p>
-          <w:p>
-            <w:pPr>
-              <w:contextualSpacing/>
-              <w:mirrorIndents/>
-              <w:rPr>
-                <w:sz w:val="24"/>
-              </w:rPr>
-            </w:pPr>
-            <w:r>
-              <w:rPr>
-                <w:sz w:val="24"/>
-              </w:rPr>
-              <w:t>{</w:t>
-            </w:r>
-            <w:proofErr w:type="spellStart"/>
-            <w:r>
-              <w:rPr>
-                <w:sz w:val="24"/>
-              </w:rPr>
-              <w:t>u'count</w:t>
-            </w:r>
-            <w:proofErr w:type="spellEnd"/>
-            <w:r>
-              <w:rPr>
-                <w:sz w:val="24"/>
-              </w:rPr>
-              <w:t xml:space="preserve">': 57, </w:t>
-            </w:r>
-            <w:proofErr w:type="spellStart"/>
-            <w:r>
-              <w:rPr>
-                <w:sz w:val="24"/>
-              </w:rPr>
-              <w:t>u'_id</w:t>
-            </w:r>
-            <w:proofErr w:type="spellEnd"/>
-            <w:r>
-              <w:rPr>
-                <w:sz w:val="24"/>
-              </w:rPr>
-              <w:t xml:space="preserve">': </w:t>
-            </w:r>
-            <w:proofErr w:type="spellStart"/>
-            <w:r>
-              <w:rPr>
-                <w:sz w:val="24"/>
-              </w:rPr>
-              <w:t>u'fuel</w:t>
-            </w:r>
-            <w:proofErr w:type="spellEnd"/>
-            <w:r>
-              <w:rPr>
-                <w:sz w:val="24"/>
-              </w:rPr>
-              <w:t>'}</w:t>
-            </w:r>
-          </w:p>
-          <w:p>
-            <w:pPr>
-              <w:contextualSpacing/>
-              <w:mirrorIndents/>
-              <w:rPr>
-                <w:sz w:val="24"/>
-              </w:rPr>
-            </w:pPr>
-            <w:r>
-              <w:rPr>
-                <w:sz w:val="24"/>
-              </w:rPr>
-              <w:t>{</w:t>
-            </w:r>
-            <w:proofErr w:type="spellStart"/>
-            <w:r>
-              <w:rPr>
-                <w:sz w:val="24"/>
-              </w:rPr>
-              <w:t>u'count</w:t>
-            </w:r>
-            <w:proofErr w:type="spellEnd"/>
-            <w:r>
-              <w:rPr>
-                <w:sz w:val="24"/>
-              </w:rPr>
-              <w:t xml:space="preserve">': 49, </w:t>
-            </w:r>
-            <w:proofErr w:type="spellStart"/>
-            <w:r>
-              <w:rPr>
-                <w:sz w:val="24"/>
-              </w:rPr>
-              <w:t>u'_id</w:t>
-            </w:r>
-            <w:proofErr w:type="spellEnd"/>
-            <w:r>
-              <w:rPr>
-                <w:sz w:val="24"/>
-              </w:rPr>
-              <w:t xml:space="preserve">': </w:t>
-            </w:r>
-            <w:proofErr w:type="spellStart"/>
-            <w:r>
-              <w:rPr>
-                <w:sz w:val="24"/>
-              </w:rPr>
-              <w:t>u'fast_food</w:t>
-            </w:r>
-            <w:proofErr w:type="spellEnd"/>
-            <w:r>
-              <w:rPr>
-                <w:sz w:val="24"/>
-              </w:rPr>
-              <w:t>'}</w:t>
-            </w:r>
-          </w:p>
-          <w:p>
-            <w:pPr>
-              <w:contextualSpacing/>
-              <w:mirrorIndents/>
-              <w:rPr>
-                <w:sz w:val="24"/>
-              </w:rPr>
-            </w:pPr>
-          </w:p>
-          <w:p>
-            <w:pPr>
-              <w:contextualSpacing/>
-              <w:mirrorIndents/>
-              <w:rPr>
-                <w:b/>
-                <w:sz w:val="24"/>
-              </w:rPr>
-            </w:pPr>
-            <w:r>
-              <w:rPr>
-                <w:b/>
-                <w:sz w:val="24"/>
-              </w:rPr>
-              <w:t># Number of types of Amenities</w:t>
-            </w:r>
-          </w:p>
-          <w:p>
-            <w:pPr>
-              <w:contextualSpacing/>
-              <w:mirrorIndents/>
-              <w:rPr>
-                <w:sz w:val="24"/>
-              </w:rPr>
-            </w:pPr>
-            <w:r>
-              <w:rPr>
-                <w:sz w:val="24"/>
-              </w:rPr>
-              <w:t>In:</w:t>
-            </w:r>
-            <w:r>
-              <w:rPr>
-                <w:sz w:val="24"/>
-              </w:rPr>
-              <w:t xml:space="preserve">    </w:t>
-            </w:r>
-            <w:proofErr w:type="spellStart"/>
-            <w:r>
-              <w:rPr>
-                <w:sz w:val="24"/>
-              </w:rPr>
-              <w:t>num_metros</w:t>
-            </w:r>
-            <w:proofErr w:type="spellEnd"/>
-            <w:r>
-              <w:rPr>
-                <w:sz w:val="24"/>
-              </w:rPr>
-              <w:t xml:space="preserve"> = </w:t>
-            </w:r>
-            <w:proofErr w:type="spellStart"/>
-            <w:r>
-              <w:rPr>
-                <w:sz w:val="24"/>
-              </w:rPr>
-              <w:t>db.map.aggregate</w:t>
-            </w:r>
-            <w:proofErr w:type="spellEnd"/>
-            <w:r>
-              <w:rPr>
-                <w:sz w:val="24"/>
-              </w:rPr>
-              <w:t>([</w:t>
-            </w:r>
-          </w:p>
-          <w:p>
-            <w:pPr>
-              <w:contextualSpacing/>
-              <w:mirrorIndents/>
-              <w:rPr>
-                <w:sz w:val="24"/>
-              </w:rPr>
-            </w:pPr>
-            <w:r>
-              <w:rPr>
-                <w:sz w:val="24"/>
-              </w:rPr>
-              <w:t xml:space="preserve">            {</w:t>
-            </w:r>
-          </w:p>
-          <w:p>
-            <w:pPr>
-              <w:contextualSpacing/>
-              <w:mirrorIndents/>
-              <w:rPr>
-                <w:sz w:val="24"/>
-              </w:rPr>
-            </w:pPr>
-            <w:r>
-              <w:rPr>
-                <w:sz w:val="24"/>
-              </w:rPr>
-              <w:t xml:space="preserve">            "$match": {"amenity": {"$ne": None}}</w:t>
-            </w:r>
-          </w:p>
-          <w:p>
-            <w:pPr>
-              <w:contextualSpacing/>
-              <w:mirrorIndents/>
-              <w:rPr>
-                <w:sz w:val="24"/>
-              </w:rPr>
-            </w:pPr>
-            <w:r>
-              <w:rPr>
-                <w:sz w:val="24"/>
-              </w:rPr>
-              <w:t xml:space="preserve">            },</w:t>
-            </w:r>
-          </w:p>
-          <w:p>
-            <w:pPr>
-              <w:contextualSpacing/>
-              <w:mirrorIndents/>
-              <w:rPr>
-                <w:sz w:val="24"/>
-              </w:rPr>
-            </w:pPr>
-            <w:r>
-              <w:rPr>
-                <w:sz w:val="24"/>
-              </w:rPr>
-              <w:t xml:space="preserve">            {</w:t>
-            </w:r>
-          </w:p>
-          <w:p>
-            <w:pPr>
-              <w:contextualSpacing/>
-              <w:mirrorIndents/>
-              <w:rPr>
-                <w:sz w:val="24"/>
-              </w:rPr>
-            </w:pPr>
-            <w:r>
-              <w:rPr>
-                <w:sz w:val="24"/>
-              </w:rPr>
-              <w:t xml:space="preserve">            "$group": {"_id": "$amenity"}</w:t>
-            </w:r>
-          </w:p>
-          <w:p>
-            <w:pPr>
-              <w:contextualSpacing/>
-              <w:mirrorIndents/>
-              <w:rPr>
-                <w:sz w:val="24"/>
-              </w:rPr>
-            </w:pPr>
-            <w:r>
-              <w:rPr>
-                <w:sz w:val="24"/>
-              </w:rPr>
-              <w:t xml:space="preserve">            },</w:t>
-            </w:r>
-          </w:p>
-          <w:p>
-            <w:pPr>
-              <w:contextualSpacing/>
-              <w:mirrorIndents/>
-              <w:rPr>
-                <w:sz w:val="24"/>
-              </w:rPr>
-            </w:pPr>
-            <w:r>
-              <w:rPr>
-                <w:sz w:val="24"/>
-              </w:rPr>
-              <w:t xml:space="preserve">            {</w:t>
-            </w:r>
-          </w:p>
-          <w:p>
-            <w:pPr>
-              <w:contextualSpacing/>
-              <w:mirrorIndents/>
-              <w:rPr>
-                <w:sz w:val="24"/>
-              </w:rPr>
-            </w:pPr>
-            <w:r>
-              <w:rPr>
-                <w:sz w:val="24"/>
-              </w:rPr>
-              <w:t xml:space="preserve">            "$group": {"_id": None, "count": {"$sum": 1}}</w:t>
-            </w:r>
-          </w:p>
-          <w:p>
-            <w:pPr>
-              <w:contextualSpacing/>
-              <w:mirrorIndents/>
-              <w:rPr>
-                <w:sz w:val="24"/>
-              </w:rPr>
-            </w:pPr>
-            <w:r>
-              <w:rPr>
-                <w:sz w:val="24"/>
-              </w:rPr>
-              <w:t xml:space="preserve">            }</w:t>
-            </w:r>
-          </w:p>
-          <w:p>
-            <w:pPr>
-              <w:contextualSpacing/>
-              <w:mirrorIndents/>
-              <w:rPr>
-                <w:sz w:val="24"/>
-              </w:rPr>
-            </w:pPr>
-            <w:r>
-              <w:rPr>
-                <w:sz w:val="24"/>
-              </w:rPr>
-              <w:t xml:space="preserve">        ])</w:t>
-            </w:r>
-          </w:p>
-          <w:p>
-            <w:pPr>
-              <w:contextualSpacing/>
-              <w:mirrorIndents/>
-              <w:rPr>
-                <w:sz w:val="24"/>
-              </w:rPr>
-            </w:pPr>
-            <w:r>
-              <w:rPr>
-                <w:sz w:val="24"/>
-              </w:rPr>
-              <w:t xml:space="preserve">    for </w:t>
-            </w:r>
-            <w:proofErr w:type="spellStart"/>
-            <w:r>
-              <w:rPr>
-                <w:sz w:val="24"/>
-              </w:rPr>
-              <w:t>i</w:t>
-            </w:r>
-            <w:proofErr w:type="spellEnd"/>
-            <w:r>
-              <w:rPr>
-                <w:sz w:val="24"/>
-              </w:rPr>
-              <w:t xml:space="preserve"> in </w:t>
-            </w:r>
-            <w:proofErr w:type="spellStart"/>
-            <w:r>
-              <w:rPr>
-                <w:sz w:val="24"/>
-              </w:rPr>
-              <w:t>num_metros</w:t>
-            </w:r>
-            <w:proofErr w:type="spellEnd"/>
-            <w:r>
-              <w:rPr>
-                <w:sz w:val="24"/>
-              </w:rPr>
-              <w:t>:</w:t>
-            </w:r>
-          </w:p>
-          <w:p>
-            <w:pPr>
-              <w:contextualSpacing/>
-              <w:mirrorIndents/>
-              <w:rPr>
-                <w:sz w:val="24"/>
-              </w:rPr>
-            </w:pPr>
-            <w:r>
-              <w:rPr>
-                <w:sz w:val="24"/>
-              </w:rPr>
-              <w:t xml:space="preserve">        print "\</w:t>
-            </w:r>
-            <w:proofErr w:type="spellStart"/>
-            <w:r>
-              <w:rPr>
-                <w:sz w:val="24"/>
-              </w:rPr>
-              <w:t>nNumber</w:t>
-            </w:r>
-            <w:proofErr w:type="spellEnd"/>
-            <w:r>
-              <w:rPr>
-                <w:sz w:val="24"/>
-              </w:rPr>
-              <w:t xml:space="preserve"> of Amenities:", </w:t>
-            </w:r>
-            <w:proofErr w:type="spellStart"/>
-            <w:r>
-              <w:rPr>
-                <w:sz w:val="24"/>
-              </w:rPr>
-              <w:t>i</w:t>
-            </w:r>
-            <w:proofErr w:type="spellEnd"/>
-            <w:r>
-              <w:rPr>
-                <w:sz w:val="24"/>
-              </w:rPr>
-              <w:t>["count"]</w:t>
-            </w:r>
-          </w:p>
-          <w:p>
-            <w:pPr>
-              <w:contextualSpacing/>
-              <w:mirrorIndents/>
-              <w:rPr>
-                <w:sz w:val="24"/>
-              </w:rPr>
-            </w:pPr>
-            <w:r>
-              <w:rPr>
-                <w:sz w:val="24"/>
-              </w:rPr>
-              <w:t>out: 59</w:t>
-            </w:r>
-          </w:p>
-          <w:p>
-            <w:pPr>
-              <w:contextualSpacing/>
-              <w:mirrorIndents/>
-              <w:rPr>
-                <w:sz w:val="24"/>
-              </w:rPr>
-            </w:pPr>
-          </w:p>
-          <w:p>
-            <w:pPr>
-              <w:contextualSpacing/>
-              <w:mirrorIndents/>
-              <w:rPr>
-                <w:b/>
-                <w:sz w:val="24"/>
-              </w:rPr>
-            </w:pPr>
-            <w:r>
-              <w:rPr>
-                <w:b/>
-                <w:sz w:val="24"/>
-              </w:rPr>
-              <w:t># Number of amenities exists in the data</w:t>
-            </w:r>
-          </w:p>
-          <w:p>
-            <w:pPr>
-              <w:contextualSpacing/>
-              <w:mirrorIndents/>
-              <w:rPr>
-                <w:sz w:val="24"/>
-              </w:rPr>
-            </w:pPr>
-            <w:r>
-              <w:rPr>
-                <w:sz w:val="24"/>
-              </w:rPr>
-              <w:t>In:</w:t>
-            </w:r>
-            <w:r>
-              <w:rPr>
-                <w:sz w:val="24"/>
-              </w:rPr>
-              <w:t xml:space="preserve">    </w:t>
-            </w:r>
-            <w:proofErr w:type="spellStart"/>
-            <w:r>
-              <w:rPr>
-                <w:sz w:val="24"/>
-              </w:rPr>
-              <w:t>num_metros</w:t>
-            </w:r>
-            <w:proofErr w:type="spellEnd"/>
-            <w:r>
-              <w:rPr>
-                <w:sz w:val="24"/>
-              </w:rPr>
-              <w:t xml:space="preserve"> = </w:t>
-            </w:r>
-            <w:proofErr w:type="spellStart"/>
-            <w:r>
-              <w:rPr>
-                <w:sz w:val="24"/>
-              </w:rPr>
-              <w:t>db.map.aggregate</w:t>
-            </w:r>
-            <w:proofErr w:type="spellEnd"/>
-            <w:r>
-              <w:rPr>
-                <w:sz w:val="24"/>
-              </w:rPr>
-              <w:t>([</w:t>
-            </w:r>
-          </w:p>
-          <w:p>
-            <w:pPr>
-              <w:contextualSpacing/>
-              <w:mirrorIndents/>
-              <w:rPr>
-                <w:sz w:val="24"/>
-              </w:rPr>
-            </w:pPr>
-            <w:r>
-              <w:rPr>
-                <w:sz w:val="24"/>
-              </w:rPr>
-              <w:t xml:space="preserve">            {</w:t>
-            </w:r>
-          </w:p>
-          <w:p>
-            <w:pPr>
-              <w:contextualSpacing/>
-              <w:mirrorIndents/>
-              <w:rPr>
-                <w:sz w:val="24"/>
-              </w:rPr>
-            </w:pPr>
-            <w:r>
-              <w:rPr>
-                <w:sz w:val="24"/>
-              </w:rPr>
-              <w:t xml:space="preserve">            "$match": {"amenity": {"$ne": None}}</w:t>
-            </w:r>
-          </w:p>
-          <w:p>
-            <w:pPr>
-              <w:contextualSpacing/>
-              <w:mirrorIndents/>
-              <w:rPr>
-                <w:sz w:val="24"/>
-              </w:rPr>
-            </w:pPr>
-            <w:r>
-              <w:rPr>
-                <w:sz w:val="24"/>
-              </w:rPr>
-              <w:t xml:space="preserve">            },</w:t>
-            </w:r>
-          </w:p>
-          <w:p>
-            <w:pPr>
-              <w:contextualSpacing/>
-              <w:mirrorIndents/>
-              <w:rPr>
-                <w:sz w:val="24"/>
-              </w:rPr>
-            </w:pPr>
-            <w:r>
-              <w:rPr>
-                <w:sz w:val="24"/>
-              </w:rPr>
-              <w:t xml:space="preserve">            {</w:t>
-            </w:r>
-          </w:p>
-          <w:p>
-            <w:pPr>
-              <w:contextualSpacing/>
-              <w:mirrorIndents/>
-              <w:rPr>
-                <w:sz w:val="24"/>
-              </w:rPr>
-            </w:pPr>
-            <w:r>
-              <w:rPr>
-                <w:sz w:val="24"/>
-              </w:rPr>
-              <w:t xml:space="preserve">            "$group": {"_id": None, "count": {"$sum": 1}}</w:t>
-            </w:r>
-          </w:p>
-          <w:p>
-            <w:pPr>
-              <w:contextualSpacing/>
-              <w:mirrorIndents/>
-              <w:rPr>
-                <w:sz w:val="24"/>
-              </w:rPr>
-            </w:pPr>
-            <w:r>
-              <w:rPr>
-                <w:sz w:val="24"/>
-              </w:rPr>
-              <w:t xml:space="preserve">            }</w:t>
-            </w:r>
-          </w:p>
-          <w:p>
-            <w:pPr>
-              <w:contextualSpacing/>
-              <w:mirrorIndents/>
-              <w:rPr>
-                <w:sz w:val="24"/>
-              </w:rPr>
-            </w:pPr>
-            <w:r>
-              <w:rPr>
-                <w:sz w:val="24"/>
-              </w:rPr>
-              <w:t xml:space="preserve">        ])</w:t>
-            </w:r>
-          </w:p>
-          <w:p>
-            <w:pPr>
-              <w:contextualSpacing/>
-              <w:mirrorIndents/>
-              <w:rPr>
-                <w:sz w:val="24"/>
-              </w:rPr>
-            </w:pPr>
-            <w:r>
-              <w:rPr>
-                <w:sz w:val="24"/>
-              </w:rPr>
-              <w:t xml:space="preserve">    for </w:t>
-            </w:r>
-            <w:proofErr w:type="spellStart"/>
-            <w:r>
-              <w:rPr>
-                <w:sz w:val="24"/>
-              </w:rPr>
-              <w:t>i</w:t>
-            </w:r>
-            <w:proofErr w:type="spellEnd"/>
-            <w:r>
-              <w:rPr>
-                <w:sz w:val="24"/>
-              </w:rPr>
-              <w:t xml:space="preserve"> in </w:t>
-            </w:r>
-            <w:proofErr w:type="spellStart"/>
-            <w:r>
-              <w:rPr>
-                <w:sz w:val="24"/>
-              </w:rPr>
-              <w:t>num_metros</w:t>
-            </w:r>
-            <w:proofErr w:type="spellEnd"/>
-            <w:r>
-              <w:rPr>
-                <w:sz w:val="24"/>
-              </w:rPr>
-              <w:t>:</w:t>
-            </w:r>
-          </w:p>
-          <w:p>
-            <w:pPr>
-              <w:contextualSpacing/>
-              <w:mirrorIndents/>
-              <w:rPr>
-                <w:sz w:val="24"/>
-              </w:rPr>
-            </w:pPr>
-            <w:r>
-              <w:rPr>
-                <w:sz w:val="24"/>
-              </w:rPr>
-              <w:t xml:space="preserve">        print </w:t>
-            </w:r>
-            <w:proofErr w:type="spellStart"/>
-            <w:r>
-              <w:rPr>
-                <w:sz w:val="24"/>
-              </w:rPr>
-              <w:t>i</w:t>
-            </w:r>
-            <w:proofErr w:type="spellEnd"/>
-            <w:r>
-              <w:rPr>
-                <w:sz w:val="24"/>
-              </w:rPr>
-              <w:t>["count"]</w:t>
-            </w:r>
-          </w:p>
-          <w:p>
-            <w:pPr>
-              <w:contextualSpacing/>
-              <w:mirrorIndents/>
-              <w:rPr>
-                <w:sz w:val="24"/>
-              </w:rPr>
-            </w:pPr>
-            <w:r>
-              <w:rPr>
-                <w:sz w:val="24"/>
-              </w:rPr>
-              <w:t>out: 872</w:t>
-            </w:r>
-          </w:p>
-          <w:p>
-            <w:pPr>
-              <w:contextualSpacing/>
-              <w:mirrorIndents/>
-              <w:rPr>
-                <w:sz w:val="24"/>
-              </w:rPr>
-            </w:pPr>
-          </w:p>
-          <w:p>
-            <w:pPr>
-              <w:contextualSpacing/>
-              <w:mirrorIndents/>
-              <w:rPr>
-                <w:b/>
-                <w:sz w:val="24"/>
-              </w:rPr>
-            </w:pPr>
-            <w:r>
-              <w:rPr>
-                <w:b/>
-                <w:sz w:val="24"/>
-              </w:rPr>
-              <w:t># Number of Schools</w:t>
-            </w:r>
-          </w:p>
-          <w:p>
-            <w:pPr>
-              <w:contextualSpacing/>
-              <w:mirrorIndents/>
-              <w:rPr>
-                <w:sz w:val="24"/>
-              </w:rPr>
-            </w:pPr>
-            <w:r>
-              <w:rPr>
-                <w:sz w:val="24"/>
-              </w:rPr>
-              <w:t>In:</w:t>
-            </w:r>
-            <w:r>
-              <w:rPr>
-                <w:sz w:val="24"/>
-              </w:rPr>
-              <w:t xml:space="preserve">    </w:t>
-            </w:r>
-            <w:proofErr w:type="spellStart"/>
-            <w:r>
-              <w:rPr>
-                <w:sz w:val="24"/>
-              </w:rPr>
-              <w:t>num_metros</w:t>
-            </w:r>
-            <w:proofErr w:type="spellEnd"/>
-            <w:r>
-              <w:rPr>
-                <w:sz w:val="24"/>
-              </w:rPr>
-              <w:t xml:space="preserve"> = </w:t>
-            </w:r>
-            <w:proofErr w:type="spellStart"/>
-            <w:r>
-              <w:rPr>
-                <w:sz w:val="24"/>
-              </w:rPr>
-              <w:t>db.map.aggregate</w:t>
-            </w:r>
-            <w:proofErr w:type="spellEnd"/>
-            <w:r>
-              <w:rPr>
-                <w:sz w:val="24"/>
-              </w:rPr>
-              <w:t>([</w:t>
-            </w:r>
-          </w:p>
-          <w:p>
-            <w:pPr>
-              <w:contextualSpacing/>
-              <w:mirrorIndents/>
-              <w:rPr>
-                <w:sz w:val="24"/>
-              </w:rPr>
-            </w:pPr>
-            <w:r>
-              <w:rPr>
-                <w:sz w:val="24"/>
-              </w:rPr>
-              <w:t xml:space="preserve">            {</w:t>
-            </w:r>
-          </w:p>
-          <w:p>
-            <w:pPr>
-              <w:contextualSpacing/>
-              <w:mirrorIndents/>
-              <w:rPr>
-                <w:sz w:val="24"/>
-              </w:rPr>
-            </w:pPr>
-            <w:r>
-              <w:rPr>
-                <w:sz w:val="24"/>
-              </w:rPr>
-              <w:t xml:space="preserve">            "$match": {"amenity": "school"}</w:t>
-            </w:r>
-          </w:p>
-          <w:p>
-            <w:pPr>
-              <w:contextualSpacing/>
-              <w:mirrorIndents/>
-              <w:rPr>
-                <w:sz w:val="24"/>
-              </w:rPr>
-            </w:pPr>
-            <w:r>
-              <w:rPr>
-                <w:sz w:val="24"/>
-              </w:rPr>
-              <w:t xml:space="preserve">            },</w:t>
-            </w:r>
-          </w:p>
-          <w:p>
-            <w:pPr>
-              <w:contextualSpacing/>
-              <w:mirrorIndents/>
-              <w:rPr>
-                <w:sz w:val="24"/>
-              </w:rPr>
-            </w:pPr>
-            <w:r>
-              <w:rPr>
-                <w:sz w:val="24"/>
-              </w:rPr>
-              <w:t xml:space="preserve">            {</w:t>
-            </w:r>
-          </w:p>
-          <w:p>
-            <w:pPr>
-              <w:contextualSpacing/>
-              <w:mirrorIndents/>
-              <w:rPr>
-                <w:sz w:val="24"/>
-              </w:rPr>
-            </w:pPr>
-            <w:r>
-              <w:rPr>
-                <w:sz w:val="24"/>
-              </w:rPr>
-              <w:t xml:space="preserve">            "$group": {"_id": None, "count":{"$sum":1}}</w:t>
-            </w:r>
-          </w:p>
-          <w:p>
-            <w:pPr>
-              <w:contextualSpacing/>
-              <w:mirrorIndents/>
-              <w:rPr>
-                <w:sz w:val="24"/>
-              </w:rPr>
-            </w:pPr>
-            <w:r>
-              <w:rPr>
-                <w:sz w:val="24"/>
-              </w:rPr>
-              <w:t xml:space="preserve">            }</w:t>
-            </w:r>
-          </w:p>
-          <w:p>
-            <w:pPr>
-              <w:contextualSpacing/>
-              <w:mirrorIndents/>
-              <w:rPr>
-                <w:sz w:val="24"/>
-              </w:rPr>
-            </w:pPr>
-            <w:r>
-              <w:rPr>
-                <w:sz w:val="24"/>
-              </w:rPr>
-              <w:t xml:space="preserve">        ])</w:t>
-            </w:r>
-          </w:p>
-          <w:p>
-            <w:pPr>
-              <w:contextualSpacing/>
-              <w:mirrorIndents/>
-              <w:rPr>
-                <w:sz w:val="24"/>
-              </w:rPr>
-            </w:pPr>
-            <w:r>
-              <w:rPr>
-                <w:sz w:val="24"/>
-              </w:rPr>
-              <w:t xml:space="preserve">    for </w:t>
-            </w:r>
-            <w:proofErr w:type="spellStart"/>
-            <w:r>
-              <w:rPr>
-                <w:sz w:val="24"/>
-              </w:rPr>
-              <w:t>i</w:t>
-            </w:r>
-            <w:proofErr w:type="spellEnd"/>
-            <w:r>
-              <w:rPr>
-                <w:sz w:val="24"/>
-              </w:rPr>
-              <w:t xml:space="preserve"> in </w:t>
-            </w:r>
-            <w:proofErr w:type="spellStart"/>
-            <w:r>
-              <w:rPr>
-                <w:sz w:val="24"/>
-              </w:rPr>
-              <w:t>num_metros</w:t>
-            </w:r>
-            <w:proofErr w:type="spellEnd"/>
-            <w:r>
-              <w:rPr>
-                <w:sz w:val="24"/>
-              </w:rPr>
-              <w:t>:</w:t>
-            </w:r>
-          </w:p>
-          <w:p>
-            <w:pPr>
-              <w:contextualSpacing/>
-              <w:mirrorIndents/>
-              <w:rPr>
-                <w:sz w:val="24"/>
-              </w:rPr>
-            </w:pPr>
-            <w:r>
-              <w:rPr>
-                <w:sz w:val="24"/>
-              </w:rPr>
-              <w:lastRenderedPageBreak/>
               <w:t xml:space="preserve">        print </w:t>
             </w:r>
             <w:proofErr w:type="spellStart"/>
@@ -6184,6 +7472,7 @@
           <w:color w:val="1F497D" w:themeColor="text2"/>
           <w:sz w:val="32"/>
         </w:rPr>
+        <w:lastRenderedPageBreak/>
         <w:t>Additional Statistics</w:t>
       </w:r>
     </w:p>
@@ -6776,7 +8065,6 @@
               <w:rPr>
                 <w:sz w:val="24"/>
               </w:rPr>
-              <w:lastRenderedPageBreak/>
               <w:t xml:space="preserve">            #              "name" : "$name",</w:t>
             </w:r>
           </w:p>
@@ -7217,6 +8505,7 @@
               <w:rPr>
                 <w:sz w:val="24"/>
               </w:rPr>
+              <w:lastRenderedPageBreak/>
               <w:t>position: {</w:t>
             </w:r>
             <w:proofErr w:type="spellStart"/>
@@ -7828,7 +9117,6 @@
               <w:rPr>
                 <w:sz w:val="24"/>
               </w:rPr>
-              <w:lastRenderedPageBreak/>
               <w:t xml:space="preserve"> </w:t>
             </w:r>
             <w:proofErr w:type="spellStart"/>
@@ -8220,6 +9508,7 @@
               <w:rPr>
                 <w:sz w:val="24"/>
               </w:rPr>
+              <w:lastRenderedPageBreak/>
               <w:t xml:space="preserve">                {</w:t>
             </w:r>
           </w:p>
@@ -9082,7 +10371,6 @@
               <w:rPr>
                 <w:sz w:val="24"/>
               </w:rPr>
-              <w:lastRenderedPageBreak/>
               <w:t xml:space="preserve"> </w:t>
             </w:r>
             <w:proofErr w:type="spellStart"/>
@@ -9511,6 +10799,7 @@
               <w:rPr>
                 <w:sz w:val="24"/>
               </w:rPr>
+              <w:lastRenderedPageBreak/>
               <w:t xml:space="preserve">            },</w:t>
             </w:r>
           </w:p>
@@ -9723,6 +11012,7 @@
           <w:b/>
           <w:sz w:val="24"/>
         </w:rPr>
+        <w:lastRenderedPageBreak/>
         <w:t>Out:</w:t>
       </w:r>
     </w:p>
@@ -10622,7 +11912,6 @@
               <w:rPr>
                 <w:sz w:val="24"/>
               </w:rPr>
-              <w:lastRenderedPageBreak/>
               <w:t>{</w:t>
             </w:r>
             <w:proofErr w:type="spellStart"/>
@@ -12016,7 +13305,6 @@
               <w:rPr>
                 <w:sz w:val="24"/>
               </w:rPr>
-              <w:lastRenderedPageBreak/>
               <w:t xml:space="preserve">                "type": "node",</w:t>
             </w:r>
           </w:p>
@@ -12503,6 +13791,7 @@
         <w:rPr>
           <w:sz w:val="24"/>
         </w:rPr>
+        <w:lastRenderedPageBreak/>
         <w:t xml:space="preserve">There are 3089 houses in the dataset. Now I have all the information I need to calculate the number of houses near each metro. </w:t>
       </w:r>
       <w:r>
@@ -13153,7 +14442,6 @@
               <w:rPr>
                 <w:sz w:val="24"/>
               </w:rPr>
-              <w:lastRenderedPageBreak/>
               <w:t>Greensboro : 48</w:t>
             </w:r>
           </w:p>
@@ -14485,7 +15773,7 @@
 </file>
 
 <file path=customXml/itemProps1.xml><?xml version="1.0" encoding="utf-8"?>
-<ds:datastoreItem xmlns:ds="http://schemas.openxmlformats.org/officeDocument/2006/customXml" ds:itemID="{8296DA96-588B-4F46-898A-4BCA0FBCEB90}">
+<ds:datastoreItem xmlns:ds="http://schemas.openxmlformats.org/officeDocument/2006/customXml" ds:itemID="{94C25EBE-8998-4931-80C7-4C0BA1EF84EF}">
   <ds:schemaRefs>
     <ds:schemaRef ds:uri="http://schemas.openxmlformats.org/officeDocument/2006/bibliography"/>
   </ds:schemaRefs>

</xml_diff>